<commit_message>
Added write-up and Charts
</commit_message>
<xml_diff>
--- a/documentation/EvolvingAHexPlayingAgent.docx
+++ b/documentation/EvolvingAHexPlayingAgent.docx
@@ -17,21 +17,36 @@
         <w:jc w:val="center"/>
       </w:pPr>
       <w:r>
-        <w:t>Michael McCarver and Rob LeGrand, PhD</w:t>
-      </w:r>
-    </w:p>
-    <w:p>
-      <w:pPr>
-        <w:ind w:firstLine="360"/>
-      </w:pPr>
-    </w:p>
-    <w:p>
-      <w:pPr>
-        <w:ind w:firstLine="360"/>
-      </w:pPr>
-      <w:r>
-        <w:t xml:space="preserve">               </w:t>
-      </w:r>
+        <w:t xml:space="preserve">Michael </w:t>
+      </w:r>
+      <w:proofErr w:type="spellStart"/>
+      <w:r>
+        <w:t>McCarver</w:t>
+      </w:r>
+      <w:proofErr w:type="spellEnd"/>
+      <w:r>
+        <w:t xml:space="preserve"> and Rob LeGrand, Ph</w:t>
+      </w:r>
+      <w:r>
+        <w:t>.</w:t>
+      </w:r>
+      <w:r>
+        <w:t>D</w:t>
+      </w:r>
+      <w:r>
+        <w:t>.</w:t>
+      </w:r>
+    </w:p>
+    <w:p>
+      <w:pPr>
+        <w:ind w:firstLine="360"/>
+      </w:pPr>
+    </w:p>
+    <w:p>
+      <w:pPr>
+        <w:ind w:firstLine="360"/>
+        <w:jc w:val="center"/>
+      </w:pPr>
       <w:r>
         <w:t>Intro with related work:</w:t>
       </w:r>
@@ -41,46 +56,244 @@
         <w:ind w:firstLine="360"/>
       </w:pPr>
       <w:r>
-        <w:t xml:space="preserve">Hex is an adversarial board game in which there is always exactly one winner. The game was invented in 1942 by Piet Hein, and independently reinvented in 1948 by John Nash. The board is in the shape of an nxn </w:t>
+        <w:rPr>
+          <w:noProof/>
+        </w:rPr>
+        <w:drawing>
+          <wp:anchor distT="0" distB="0" distL="114300" distR="114300" simplePos="0" relativeHeight="251662336" behindDoc="1" locked="0" layoutInCell="1" allowOverlap="1" wp14:anchorId="0FB5B293">
+            <wp:simplePos x="0" y="0"/>
+            <wp:positionH relativeFrom="margin">
+              <wp:posOffset>1828800</wp:posOffset>
+            </wp:positionH>
+            <wp:positionV relativeFrom="paragraph">
+              <wp:posOffset>2998470</wp:posOffset>
+            </wp:positionV>
+            <wp:extent cx="2286000" cy="1628775"/>
+            <wp:effectExtent l="0" t="0" r="0" b="9525"/>
+            <wp:wrapNone/>
+            <wp:docPr id="2" name="Picture 2">
+              <a:hlinkClick xmlns:a="http://schemas.openxmlformats.org/drawingml/2006/main" r:id="rId6" tooltip="https://upload.wikimedia.org/wikipedia/commons/thumb/3/38/Hex-board-11x11-%282%29.jpg/250px-Hex-board-11x11-%282%29.jpg"/>
+            </wp:docPr>
+            <wp:cNvGraphicFramePr>
+              <a:graphicFrameLocks xmlns:a="http://schemas.openxmlformats.org/drawingml/2006/main" noChangeAspect="1"/>
+            </wp:cNvGraphicFramePr>
+            <a:graphic xmlns:a="http://schemas.openxmlformats.org/drawingml/2006/main">
+              <a:graphicData uri="http://schemas.openxmlformats.org/drawingml/2006/picture">
+                <pic:pic xmlns:pic="http://schemas.openxmlformats.org/drawingml/2006/picture">
+                  <pic:nvPicPr>
+                    <pic:cNvPr id="2" name="Picture 2">
+                      <a:hlinkClick r:id="rId6" tooltip="https://upload.wikimedia.org/wikipedia/commons/thumb/3/38/Hex-board-11x11-%282%29.jpg/250px-Hex-board-11x11-%282%29.jpg"/>
+                    </pic:cNvPr>
+                    <pic:cNvPicPr>
+                      <a:picLocks noChangeAspect="1" noChangeArrowheads="1"/>
+                    </pic:cNvPicPr>
+                  </pic:nvPicPr>
+                  <pic:blipFill>
+                    <a:blip r:embed="rId7">
+                      <a:extLst>
+                        <a:ext uri="{28A0092B-C50C-407E-A947-70E740481C1C}">
+                          <a14:useLocalDpi xmlns:a14="http://schemas.microsoft.com/office/drawing/2010/main" val="0"/>
+                        </a:ext>
+                      </a:extLst>
+                    </a:blip>
+                    <a:srcRect/>
+                    <a:stretch>
+                      <a:fillRect/>
+                    </a:stretch>
+                  </pic:blipFill>
+                  <pic:spPr bwMode="auto">
+                    <a:xfrm>
+                      <a:off x="0" y="0"/>
+                      <a:ext cx="2286000" cy="1628775"/>
+                    </a:xfrm>
+                    <a:prstGeom prst="rect">
+                      <a:avLst/>
+                    </a:prstGeom>
+                    <a:noFill/>
+                    <a:ln>
+                      <a:noFill/>
+                    </a:ln>
+                  </pic:spPr>
+                </pic:pic>
+              </a:graphicData>
+            </a:graphic>
+            <wp14:sizeRelH relativeFrom="page">
+              <wp14:pctWidth>0</wp14:pctWidth>
+            </wp14:sizeRelH>
+            <wp14:sizeRelV relativeFrom="page">
+              <wp14:pctHeight>0</wp14:pctHeight>
+            </wp14:sizeRelV>
+          </wp:anchor>
+        </w:drawing>
+      </w:r>
+      <w:r>
+        <w:t>Hex is</w:t>
+      </w:r>
+      <w:r>
+        <w:t xml:space="preserve"> a two-player</w:t>
+      </w:r>
+      <w:r>
+        <w:t xml:space="preserve"> board game in which there is always exactly one winner. The game was invented in 1942 by Piet Hein, and independently reinvented in 1948 by John Nash. The board is in the shape of an </w:t>
+      </w:r>
+      <w:proofErr w:type="spellStart"/>
+      <w:r>
+        <w:rPr>
+          <w:i/>
+        </w:rPr>
+        <w:t>nxn</w:t>
+      </w:r>
+      <w:proofErr w:type="spellEnd"/>
+      <w:r>
+        <w:t xml:space="preserve"> </w:t>
       </w:r>
       <w:r>
         <w:t>parallelogram</w:t>
       </w:r>
       <w:r>
-        <w:t xml:space="preserve"> and is made up of nxn hexagon shaped tiles. Each player has a store of tiles, colored differently than their opponents'. Players alternate placing tiles on the hexagons of the board, capturing that hexagon. The goal of the game is for a player to connect opposing sides of the board. The sides of the board each player</w:t>
+        <w:t xml:space="preserve"> and is made up of </w:t>
+      </w:r>
+      <w:proofErr w:type="spellStart"/>
+      <w:r>
+        <w:rPr>
+          <w:i/>
+        </w:rPr>
+        <w:t>nxn</w:t>
+      </w:r>
+      <w:proofErr w:type="spellEnd"/>
+      <w:r>
+        <w:rPr>
+          <w:i/>
+        </w:rPr>
+        <w:t xml:space="preserve"> </w:t>
+      </w:r>
+      <w:r>
+        <w:t>hexagon shaped tiles. Each player has a store of tiles, colored differently than their opponents'. Players alternate placing tiles on the hexagons of the board, capturing</w:t>
+      </w:r>
+      <w:r>
+        <w:t xml:space="preserve"> one</w:t>
+      </w:r>
+      <w:r>
+        <w:t xml:space="preserve"> hexagon</w:t>
+      </w:r>
+      <w:r>
+        <w:t xml:space="preserve"> per move</w:t>
+      </w:r>
+      <w:r>
+        <w:t>. The goal of the game is for a player to connect opposing sides of the board. The sides of the board each player</w:t>
       </w:r>
       <w:r>
         <w:t xml:space="preserve"> aims</w:t>
       </w:r>
       <w:r>
-        <w:t xml:space="preserve"> to connect is determined before the game starts. See Figure 1 below for an example of a completed game. John Nash offered an existence proof in 1949 of a first-player advantage, but no general winning strategy exists for the game (Gardner).</w:t>
-      </w:r>
-    </w:p>
-    <w:p>
-      <w:pPr>
-        <w:ind w:firstLine="360"/>
-      </w:pPr>
-      <w:r>
-        <w:t xml:space="preserve">   (</w:t>
-      </w:r>
-      <w:r>
-        <w:t xml:space="preserve">figure </w:t>
-      </w:r>
-      <w:r>
-        <w:t>of hex board)</w:t>
-      </w:r>
-    </w:p>
-    <w:p>
-      <w:pPr>
-        <w:ind w:firstLine="360"/>
-      </w:pPr>
-    </w:p>
-    <w:p>
-      <w:pPr>
-        <w:ind w:firstLine="360"/>
-      </w:pPr>
-      <w:r>
-        <w:t>Research into Hex is often concerned with solving the game. Here, solving generally means finding perfect moves that give the player a guaranteed win. Levels of 'solved' vary from knowing only the best first move (weakly solved), to knowing the best move at all points in the game (strongly solved). As of 2011, humans have only been able to solve some center moves weakly for boards sized 8x8 and 9x9 (Beyond Humans pg 2-3). In 2014, Pawlewicz and Hayward developed a Scalable Parallel DFPN Search and used it to solve all previously intractable 9x9 openings and one 10x10 opening. The ha</w:t>
+        <w:t xml:space="preserve"> to connect is determined before the game starts. See Figure 1 below for an example of a completed game. John Nash offered an existence proof in 1949 of a first-player advantage, but no general winning strategy for the game </w:t>
+      </w:r>
+      <w:r>
+        <w:t>is known to exist</w:t>
+      </w:r>
+      <w:r>
+        <w:t xml:space="preserve"> </w:t>
+      </w:r>
+      <w:r>
+        <w:t>(Gardner)</w:t>
+      </w:r>
+      <w:r>
+        <w:t>.</w:t>
+      </w:r>
+    </w:p>
+    <w:p/>
+    <w:p>
+      <w:pPr>
+        <w:tabs>
+          <w:tab w:val="left" w:pos="1680"/>
+        </w:tabs>
+        <w:ind w:firstLine="360"/>
+      </w:pPr>
+    </w:p>
+    <w:p>
+      <w:pPr>
+        <w:tabs>
+          <w:tab w:val="left" w:pos="1680"/>
+        </w:tabs>
+        <w:ind w:firstLine="360"/>
+      </w:pPr>
+    </w:p>
+    <w:p>
+      <w:pPr>
+        <w:tabs>
+          <w:tab w:val="left" w:pos="1680"/>
+        </w:tabs>
+        <w:ind w:firstLine="360"/>
+      </w:pPr>
+    </w:p>
+    <w:p>
+      <w:pPr>
+        <w:tabs>
+          <w:tab w:val="left" w:pos="1680"/>
+        </w:tabs>
+        <w:jc w:val="center"/>
+        <w:rPr>
+          <w:sz w:val="16"/>
+          <w:szCs w:val="16"/>
+        </w:rPr>
+      </w:pPr>
+      <w:r>
+        <w:rPr>
+          <w:sz w:val="16"/>
+          <w:szCs w:val="16"/>
+        </w:rPr>
+        <w:t>(Figure 1. A completed game of Hex on an 11x11 board</w:t>
+      </w:r>
+      <w:r>
+        <w:rPr>
+          <w:sz w:val="16"/>
+          <w:szCs w:val="16"/>
+        </w:rPr>
+        <w:t xml:space="preserve"> from Wikipedia</w:t>
+      </w:r>
+      <w:r>
+        <w:rPr>
+          <w:sz w:val="16"/>
+          <w:szCs w:val="16"/>
+        </w:rPr>
+        <w:t>)</w:t>
+      </w:r>
+    </w:p>
+    <w:p>
+      <w:pPr>
+        <w:ind w:firstLine="360"/>
+      </w:pPr>
+      <w:r>
+        <w:t>Research into Hex is often concerned with solving the game. Here, solving generally means finding perfect moves that give the player a guaranteed win. Levels of 'solved' vary from knowing only the best first move (weakly solved) to knowing the best move at all points in the game (strongly solved). As of 2011, humans have only been able to solve</w:t>
+      </w:r>
+      <w:r>
+        <w:t xml:space="preserve"> by hand</w:t>
+      </w:r>
+      <w:r>
+        <w:t xml:space="preserve"> some center moves weakly for boards sized 8x8 and 9x9 (</w:t>
+      </w:r>
+      <w:r>
+        <w:t>Arneson, Hayward, and Henderson</w:t>
+      </w:r>
+      <w:r>
+        <w:t xml:space="preserve"> 2-3). In 2014, </w:t>
+      </w:r>
+      <w:proofErr w:type="spellStart"/>
+      <w:r>
+        <w:t>Pawlewicz</w:t>
+      </w:r>
+      <w:proofErr w:type="spellEnd"/>
+      <w:r>
+        <w:t xml:space="preserve"> and Hayward developed a Scalable Parallel</w:t>
+      </w:r>
+      <w:r>
+        <w:t xml:space="preserve"> Depth-First Proof Number Search</w:t>
+      </w:r>
+      <w:r>
+        <w:t xml:space="preserve"> and </w:t>
+      </w:r>
+      <w:r>
+        <w:lastRenderedPageBreak/>
+        <w:t>used it to solve all previously intractable 9x9 openings and one 10x10 opening. The ha</w:t>
       </w:r>
       <w:r>
         <w:t xml:space="preserve">rdest 9x9 opening took 111 days </w:t>
@@ -89,13 +302,8 @@
         <w:t xml:space="preserve">to solve </w:t>
       </w:r>
       <w:r>
-        <w:t>(Scalable Parallel DFPN Search pg 1).</w:t>
-      </w:r>
-    </w:p>
-    <w:p>
-      <w:pPr>
-        <w:ind w:firstLine="360"/>
-      </w:pPr>
+        <w:t>(1).</w:t>
+      </w:r>
     </w:p>
     <w:p>
       <w:pPr>
@@ -108,13 +316,7 @@
         <w:t>board game</w:t>
       </w:r>
       <w:r>
-        <w:t xml:space="preserve"> play.</w:t>
-      </w:r>
-      <w:r>
-        <w:t xml:space="preserve"> Dr.</w:t>
-      </w:r>
-      <w:r>
-        <w:t xml:space="preserve"> David Fogel trained a ne</w:t>
+        <w:t xml:space="preserve"> play. David Fogel trained a ne</w:t>
       </w:r>
       <w:r>
         <w:t>u</w:t>
@@ -129,7 +331,42 @@
         <w:t xml:space="preserve">available </w:t>
       </w:r>
       <w:r>
-        <w:t>to make a move. The final agent was able to perform better than 99% of players on a checkers-playing forum (Blondie 24). Young, Vasan, and Hayward used Deep Q-Learning to train a CNN (convolutional neural network) to play Hex on a 13x13 board. They began the</w:t>
+        <w:t>to make a move. The final agent was able to perform better than 99</w:t>
+      </w:r>
+      <w:r>
+        <w:t>.61</w:t>
+      </w:r>
+      <w:r>
+        <w:t>% of players on a checkers-playing forum (</w:t>
+      </w:r>
+      <w:r>
+        <w:t xml:space="preserve">Fogel </w:t>
+      </w:r>
+      <w:r>
+        <w:t>283</w:t>
+      </w:r>
+      <w:r>
+        <w:t xml:space="preserve">). Young, </w:t>
+      </w:r>
+      <w:proofErr w:type="spellStart"/>
+      <w:r>
+        <w:t>Vasan</w:t>
+      </w:r>
+      <w:proofErr w:type="spellEnd"/>
+      <w:r>
+        <w:t xml:space="preserve">, and Hayward used </w:t>
+      </w:r>
+      <w:r>
+        <w:t>d</w:t>
+      </w:r>
+      <w:r>
+        <w:t>eep Q-</w:t>
+      </w:r>
+      <w:r>
+        <w:t>l</w:t>
+      </w:r>
+      <w:r>
+        <w:t>earning to train a CNN (convolutional neural network) to play Hex on a 13x13 board. They began the</w:t>
       </w:r>
       <w:r>
         <w:t>ir</w:t>
@@ -153,13 +390,33 @@
         <w:t>-</w:t>
       </w:r>
       <w:r>
-        <w:t xml:space="preserve">play to update their heuristic values with a Deep Q-learning algorithm. They did not utilize minimax during gameplay, and they were able to win 20.4% of games as first player and 2.1% of games as second player against a version of </w:t>
+        <w:t xml:space="preserve">play to update their heuristic values with a </w:t>
+      </w:r>
+      <w:r>
+        <w:t>d</w:t>
+      </w:r>
+      <w:r>
+        <w:t xml:space="preserve">eep Q-learning algorithm. They did not utilize minimax during gameplay, and they were able to win 20.4% of games as first player and 2.1% of games as second player against a version of </w:t>
       </w:r>
       <w:r>
         <w:t xml:space="preserve">the ICGA Olympiad Hex champion </w:t>
       </w:r>
       <w:r>
-        <w:t>(neurohex).</w:t>
+        <w:t>(</w:t>
+      </w:r>
+      <w:r>
+        <w:t xml:space="preserve">Young, </w:t>
+      </w:r>
+      <w:proofErr w:type="spellStart"/>
+      <w:r>
+        <w:t>Vasan</w:t>
+      </w:r>
+      <w:proofErr w:type="spellEnd"/>
+      <w:r>
+        <w:t>, and Hayward 1</w:t>
+      </w:r>
+      <w:r>
+        <w:t>).</w:t>
       </w:r>
     </w:p>
     <w:p>
@@ -180,13 +437,13 @@
         <w:ind w:firstLine="360"/>
       </w:pPr>
       <w:r>
-        <w:t xml:space="preserve">Our research is inspired by the work of </w:t>
-      </w:r>
-      <w:r>
-        <w:t xml:space="preserve">Dr. </w:t>
-      </w:r>
-      <w:r>
-        <w:t>David Fogel's Blondie 24, and similarly, we set out to evolve the weights of an ANN through genetic algorithm. We create a population of 100 Hex players, arranged on a torus so that players at the top and bottom of the map are neighbors, as well as players on the left and right. Each position that a player occupies is a hexagon</w:t>
+        <w:t>Our research is inspired by the work of David Fogel's Blondie 24, and similarly, we set out to evolve the weights of an ANN</w:t>
+      </w:r>
+      <w:r>
+        <w:t xml:space="preserve"> using a</w:t>
+      </w:r>
+      <w:r>
+        <w:t xml:space="preserve"> genetic algorithm. We create a population of 100 Hex players, arranged on a torus so that players at the top and bottom of the map are neighbors, as well as players on the left and right. Each position that a player occupies is a hexagon</w:t>
       </w:r>
       <w:r>
         <w:t>,</w:t>
@@ -204,13 +461,37 @@
         <w:t>600 matches</w:t>
       </w:r>
       <w:r>
-        <w:t xml:space="preserve">, so that each </w:t>
-      </w:r>
-      <w:r>
-        <w:t xml:space="preserve">player plays a match as first player and a match as second player against </w:t>
-      </w:r>
-      <w:r>
-        <w:t>their neighbors</w:t>
+        <w:t>;</w:t>
+      </w:r>
+      <w:r>
+        <w:t xml:space="preserve"> each </w:t>
+      </w:r>
+      <w:r>
+        <w:t xml:space="preserve">player plays </w:t>
+      </w:r>
+      <w:r>
+        <w:t>one</w:t>
+      </w:r>
+      <w:r>
+        <w:t xml:space="preserve"> match as first player and </w:t>
+      </w:r>
+      <w:r>
+        <w:t>one</w:t>
+      </w:r>
+      <w:r>
+        <w:t xml:space="preserve"> match as second player against</w:t>
+      </w:r>
+      <w:r>
+        <w:t xml:space="preserve"> each of</w:t>
+      </w:r>
+      <w:r>
+        <w:t xml:space="preserve"> </w:t>
+      </w:r>
+      <w:r>
+        <w:t>its six</w:t>
+      </w:r>
+      <w:r>
+        <w:t xml:space="preserve"> neighbors</w:t>
       </w:r>
       <w:r>
         <w:t xml:space="preserve">. Our algorithm keeps track of the number of games won </w:t>
@@ -225,7 +506,11 @@
         <w:t>is</w:t>
       </w:r>
       <w:r>
-        <w:t xml:space="preserve"> statistic as a fitness function</w:t>
+        <w:t xml:space="preserve"> </w:t>
+      </w:r>
+      <w:r>
+        <w:lastRenderedPageBreak/>
+        <w:t>statistic as a fitness function</w:t>
       </w:r>
       <w:r>
         <w:t xml:space="preserve"> during the breeding phase</w:t>
@@ -237,633 +522,1130 @@
         <w:t>In breeding, w</w:t>
       </w:r>
       <w:r>
-        <w:t xml:space="preserve">e move through each </w:t>
-      </w:r>
+        <w:t xml:space="preserve">e move through each weight of each player and </w:t>
+      </w:r>
+      <w:r>
+        <w:t>determine</w:t>
+      </w:r>
+      <w:r>
+        <w:t xml:space="preserve"> whether to keep the original weight or to replace it, and if we replace it, we </w:t>
+      </w:r>
+      <w:r>
+        <w:t xml:space="preserve">use a weighted probability, determined by our fitness function, to </w:t>
+      </w:r>
+      <w:r>
+        <w:t>choos</w:t>
+      </w:r>
+      <w:r>
+        <w:t xml:space="preserve">e </w:t>
+      </w:r>
+      <w:r>
+        <w:t>between</w:t>
+      </w:r>
+      <w:r>
+        <w:t xml:space="preserve"> our</w:t>
+      </w:r>
+      <w:r>
+        <w:t xml:space="preserve"> neighbors and </w:t>
+      </w:r>
+      <w:r>
+        <w:t>our</w:t>
+      </w:r>
+      <w:r>
+        <w:t xml:space="preserve"> current</w:t>
+      </w:r>
+      <w:r>
+        <w:t>ly looked-at</w:t>
+      </w:r>
+      <w:r>
+        <w:t xml:space="preserve"> player</w:t>
+      </w:r>
+      <w:r>
+        <w:t>.</w:t>
+      </w:r>
+      <w:r>
+        <w:t xml:space="preserve"> After a weight is chosen, we shake the weight by applying a no</w:t>
+      </w:r>
+      <w:r>
+        <w:t>rmal distribution with a mean set as</w:t>
+      </w:r>
+      <w:r>
+        <w:t xml:space="preserve"> the original weight. Finally, with some probability, we randomly swap </w:t>
+      </w:r>
+      <w:r>
+        <w:t xml:space="preserve">pairs of </w:t>
+      </w:r>
+      <w:r>
+        <w:t xml:space="preserve">weights within the ANN. </w:t>
+      </w:r>
+    </w:p>
+    <w:p>
+      <w:pPr>
+        <w:ind w:firstLine="360"/>
+      </w:pPr>
+      <w:r>
+        <w:t xml:space="preserve">One key difference between our research and Fogel's research is that we do not use a minimax search to guide our evolutions. When a minimax search is used, the player is aware of future board evaluations following a line of hypothetical moves and aware of winning moves in future states of game play. </w:t>
+      </w:r>
+      <w:r>
+        <w:t xml:space="preserve">Minimax </w:t>
+      </w:r>
+      <w:r>
+        <w:t xml:space="preserve">allows the player to evaluate the consequences of their moves, both from their perspective and their </w:t>
+      </w:r>
+      <w:r>
+        <w:t>opponent’s</w:t>
+      </w:r>
+      <w:r>
+        <w:t xml:space="preserve"> perspective.</w:t>
+      </w:r>
+      <w:r>
+        <w:t xml:space="preserve"> </w:t>
+      </w:r>
+      <w:r>
+        <w:t>Also, o</w:t>
+      </w:r>
+      <w:r>
+        <w:t>nce a winning path of moves is discovered, the player will stop using its heuristic function and rely entirely on the minimax search to determine</w:t>
+      </w:r>
+      <w:r>
+        <w:t xml:space="preserve"> its</w:t>
+      </w:r>
+      <w:r>
+        <w:t xml:space="preserve"> next moves.</w:t>
+      </w:r>
+      <w:r>
+        <w:t xml:space="preserve"> </w:t>
+      </w:r>
+      <w:r>
+        <w:t>By eliminating the minimax search, we hope to test the bounds of what our ANN is capable of learning concerning the strength of board position</w:t>
+      </w:r>
+      <w:r>
+        <w:t>s</w:t>
+      </w:r>
+      <w:r>
+        <w:t xml:space="preserve"> at any point of gameplay.</w:t>
+      </w:r>
+      <w:r>
+        <w:t xml:space="preserve"> </w:t>
+      </w:r>
+      <w:r>
+        <w:t>T</w:t>
+      </w:r>
+      <w:r>
+        <w:t>he only</w:t>
+      </w:r>
+      <w:r>
+        <w:t xml:space="preserve"> mechanic</w:t>
+      </w:r>
+      <w:r>
+        <w:t xml:space="preserve"> of gameplay that our</w:t>
+      </w:r>
+      <w:r>
+        <w:t xml:space="preserve"> players</w:t>
+      </w:r>
+      <w:r>
+        <w:t xml:space="preserve"> are aware of is the validity of potential moves. A sufficiently complicated ANN is capable of learning move validity also, but that is outside the scope of our current research.</w:t>
+      </w:r>
+    </w:p>
+    <w:p>
+      <w:pPr>
+        <w:ind w:firstLine="360"/>
+      </w:pPr>
+      <w:r>
+        <w:t>We decided on a</w:t>
+      </w:r>
+      <w:r>
+        <w:t xml:space="preserve">n evolution configuration, which we called ‘vanilla’, to act as </w:t>
+      </w:r>
+      <w:r>
+        <w:t>a</w:t>
+      </w:r>
+      <w:r>
+        <w:t xml:space="preserve"> </w:t>
+      </w:r>
+      <w:r>
+        <w:t>control for our experiments.</w:t>
+      </w:r>
+      <w:r>
+        <w:t xml:space="preserve"> The specifications of the vanilla configuration are:</w:t>
+      </w:r>
+    </w:p>
+    <w:p>
+      <w:pPr>
+        <w:pStyle w:val="ListParagraph"/>
+        <w:numPr>
+          <w:ilvl w:val="0"/>
+          <w:numId w:val="2"/>
+        </w:numPr>
+      </w:pPr>
+      <w:r>
+        <w:t xml:space="preserve">Two-layered </w:t>
+      </w:r>
+      <w:r>
+        <w:t xml:space="preserve">feed-forward </w:t>
+      </w:r>
+      <w:r>
+        <w:t>ANN with five nodes leading into on</w:t>
+      </w:r>
+      <w:r>
+        <w:t>e</w:t>
+      </w:r>
+      <w:r>
+        <w:t xml:space="preserve"> final output node</w:t>
+      </w:r>
+      <w:r>
+        <w:t>.</w:t>
+      </w:r>
+    </w:p>
+    <w:p>
+      <w:pPr>
+        <w:pStyle w:val="ListParagraph"/>
+        <w:numPr>
+          <w:ilvl w:val="0"/>
+          <w:numId w:val="2"/>
+        </w:numPr>
+      </w:pPr>
+      <w:r>
+        <w:t>Board state is read as a one-dimensional vector so that every index refers to a hex tile on the board. Tiles owned by our player are given a value of one, tiles owned by opponents have a value of negative one, and unoccupied tiles have a value of zero.</w:t>
+      </w:r>
+    </w:p>
+    <w:p>
+      <w:pPr>
+        <w:pStyle w:val="ListParagraph"/>
+        <w:numPr>
+          <w:ilvl w:val="0"/>
+          <w:numId w:val="2"/>
+        </w:numPr>
+      </w:pPr>
       <w:r>
         <w:lastRenderedPageBreak/>
-        <w:t xml:space="preserve">weight of each player and </w:t>
-      </w:r>
-      <w:r>
-        <w:t>determine</w:t>
-      </w:r>
-      <w:r>
-        <w:t xml:space="preserve"> whether to keep the original weight or to replace it, and if we replace it, we </w:t>
-      </w:r>
-      <w:r>
-        <w:t xml:space="preserve">use a weighted probability, determined by our fitness function, to </w:t>
-      </w:r>
-      <w:r>
-        <w:t>choos</w:t>
-      </w:r>
-      <w:r>
-        <w:t xml:space="preserve">e </w:t>
-      </w:r>
-      <w:r>
-        <w:t>between</w:t>
-      </w:r>
-      <w:r>
-        <w:t xml:space="preserve"> our</w:t>
-      </w:r>
-      <w:r>
-        <w:t xml:space="preserve"> neighbors and </w:t>
-      </w:r>
-      <w:r>
-        <w:t>our</w:t>
-      </w:r>
-      <w:r>
-        <w:t xml:space="preserve"> current</w:t>
-      </w:r>
-      <w:r>
-        <w:t>ly looked-at</w:t>
-      </w:r>
-      <w:r>
-        <w:t xml:space="preserve"> player</w:t>
+        <w:t>Players are initialized with random values determined by a normal distribution with standard deviation of one and a mean of zero.</w:t>
+      </w:r>
+    </w:p>
+    <w:p>
+      <w:pPr>
+        <w:pStyle w:val="ListParagraph"/>
+        <w:numPr>
+          <w:ilvl w:val="0"/>
+          <w:numId w:val="2"/>
+        </w:numPr>
+      </w:pPr>
+      <w:r>
+        <w:t>During the breeding phase, the probability that players keep their original weight</w:t>
+      </w:r>
+      <w:r>
+        <w:t xml:space="preserve"> without evaluating the fitness function</w:t>
+      </w:r>
+      <w:r>
+        <w:t xml:space="preserve"> </w:t>
+      </w:r>
+      <w:r>
+        <w:t>(</w:t>
+      </w:r>
+      <w:r>
+        <w:t>what we call inertia</w:t>
+      </w:r>
+      <w:r>
+        <w:t>)</w:t>
+      </w:r>
+      <w:r>
+        <w:t xml:space="preserve"> is set to zero.</w:t>
+      </w:r>
+    </w:p>
+    <w:p>
+      <w:pPr>
+        <w:pStyle w:val="ListParagraph"/>
+        <w:numPr>
+          <w:ilvl w:val="0"/>
+          <w:numId w:val="2"/>
+        </w:numPr>
+      </w:pPr>
+      <w:r>
+        <w:t>Th</w:t>
+      </w:r>
+      <w:r>
+        <w:t>e</w:t>
+      </w:r>
+      <w:r>
+        <w:t xml:space="preserve"> fitness function is a simple comparison of the number of games won by each player.</w:t>
+      </w:r>
+      <w:r>
+        <w:t xml:space="preserve"> </w:t>
+      </w:r>
+      <w:r>
+        <w:t>The probability of a given player being chosen for breeding is the number of games that player won divided by the total number of games won among the currently looked-at set of neighbors.</w:t>
+      </w:r>
+    </w:p>
+    <w:p>
+      <w:pPr>
+        <w:pStyle w:val="ListParagraph"/>
+        <w:numPr>
+          <w:ilvl w:val="0"/>
+          <w:numId w:val="2"/>
+        </w:numPr>
+      </w:pPr>
+      <w:r>
+        <w:t>The normal distribution used for shaking each weight has a standard deviation of one.</w:t>
+      </w:r>
+    </w:p>
+    <w:p>
+      <w:pPr>
+        <w:pStyle w:val="ListParagraph"/>
+        <w:numPr>
+          <w:ilvl w:val="0"/>
+          <w:numId w:val="2"/>
+        </w:numPr>
+      </w:pPr>
+      <w:r>
+        <w:t>After the breeding phase of evolution,</w:t>
+      </w:r>
+      <w:r>
+        <w:t xml:space="preserve"> players</w:t>
+      </w:r>
+      <w:r>
+        <w:t xml:space="preserve"> will always swap one pair of weights within their ANN exactly once.</w:t>
+      </w:r>
+    </w:p>
+    <w:p>
+      <w:pPr>
+        <w:pStyle w:val="ListParagraph"/>
+        <w:ind w:left="1080"/>
+      </w:pPr>
+    </w:p>
+    <w:p>
+      <w:pPr>
+        <w:ind w:firstLine="360"/>
+        <w:jc w:val="center"/>
+      </w:pPr>
+      <w:r>
+        <w:t>Experimental Results:</w:t>
+      </w:r>
+    </w:p>
+    <w:p>
+      <w:pPr>
+        <w:ind w:firstLine="360"/>
+      </w:pPr>
+      <w:r>
+        <w:t xml:space="preserve">The variables we changed during experimentation were: </w:t>
+      </w:r>
+    </w:p>
+    <w:p>
+      <w:pPr>
+        <w:pStyle w:val="ListParagraph"/>
+        <w:numPr>
+          <w:ilvl w:val="0"/>
+          <w:numId w:val="3"/>
+        </w:numPr>
+      </w:pPr>
+      <w:r>
+        <w:t>T</w:t>
+      </w:r>
+      <w:r>
+        <w:t>he size and shape of the ANN</w:t>
+      </w:r>
+    </w:p>
+    <w:p>
+      <w:pPr>
+        <w:pStyle w:val="ListParagraph"/>
+        <w:numPr>
+          <w:ilvl w:val="0"/>
+          <w:numId w:val="3"/>
+        </w:numPr>
+      </w:pPr>
+      <w:r>
+        <w:t>T</w:t>
+      </w:r>
+      <w:r>
+        <w:t>he probab</w:t>
+      </w:r>
+      <w:r>
+        <w:t>ility/number of swaps per player</w:t>
+      </w:r>
+    </w:p>
+    <w:p>
+      <w:pPr>
+        <w:pStyle w:val="ListParagraph"/>
+        <w:numPr>
+          <w:ilvl w:val="0"/>
+          <w:numId w:val="3"/>
+        </w:numPr>
+      </w:pPr>
+      <w:r>
+        <w:t>T</w:t>
+      </w:r>
+      <w:r>
+        <w:t>he level of inertia (probability of keeping a player</w:t>
+      </w:r>
+      <w:r>
+        <w:t>’</w:t>
+      </w:r>
+      <w:r>
+        <w:t>s original weights)</w:t>
+      </w:r>
+      <w:r>
+        <w:t xml:space="preserve"> </w:t>
+      </w:r>
+    </w:p>
+    <w:p>
+      <w:pPr>
+        <w:pStyle w:val="ListParagraph"/>
+        <w:numPr>
+          <w:ilvl w:val="0"/>
+          <w:numId w:val="3"/>
+        </w:numPr>
+      </w:pPr>
+      <w:r>
+        <w:t>T</w:t>
+      </w:r>
+      <w:r>
+        <w:t>he function used to apply number of wins as a fi</w:t>
+      </w:r>
+      <w:r>
+        <w:t>tness function.</w:t>
+      </w:r>
+      <w:r>
+        <w:t xml:space="preserve"> </w:t>
+      </w:r>
+    </w:p>
+    <w:p>
+      <w:r>
+        <w:t>We generated six experiments with the Vanilla configuration to ensure a diverse baseline, and we generated two experiments of each of the variable strategies (time constraints were a limiting factor to the number of experiments we could generate).</w:t>
+      </w:r>
+      <w:r>
+        <w:t xml:space="preserve"> </w:t>
+      </w:r>
+      <w:r>
+        <w:t>We</w:t>
+      </w:r>
+      <w:r>
+        <w:t xml:space="preserve"> created a few tools to compare the evolutionary configurations with each other.</w:t>
+      </w:r>
+      <w:r>
+        <w:t xml:space="preserve"> </w:t>
+      </w:r>
+      <w:r>
+        <w:t>One tool</w:t>
+      </w:r>
+      <w:r>
+        <w:t xml:space="preserve"> allows us to </w:t>
+      </w:r>
+      <w:r>
+        <w:t>pick specific players from given experiments and play them against each other, one on one.</w:t>
+      </w:r>
+      <w:r>
+        <w:t xml:space="preserve"> </w:t>
+      </w:r>
+      <w:r>
+        <w:t xml:space="preserve">This is useful for gaining an </w:t>
+      </w:r>
+      <w:r>
+        <w:lastRenderedPageBreak/>
+        <w:t>approximate idea of the types of strategies players from an experimental population</w:t>
+      </w:r>
+      <w:r>
+        <w:t xml:space="preserve"> are learning, but</w:t>
+      </w:r>
+      <w:r>
+        <w:t xml:space="preserve"> is limited in that what we see is only truly representative of a single player.</w:t>
+      </w:r>
+      <w:r>
+        <w:t xml:space="preserve"> To gain a more wholistic perspective, we can play every player </w:t>
+      </w:r>
+      <w:r>
+        <w:t xml:space="preserve">of </w:t>
+      </w:r>
+      <w:r>
+        <w:t>a given experimental population against every player of a different population</w:t>
+      </w:r>
+      <w:r>
+        <w:t xml:space="preserve"> (and against all players of their own respective populations as well)</w:t>
+      </w:r>
+      <w:r>
+        <w:t>, and rank them according to number of wins.</w:t>
+      </w:r>
+      <w:r>
+        <w:t xml:space="preserve"> This approach allows us to see the relative strengths of evolutionary configurations in respect to one another</w:t>
+      </w:r>
+      <w:r>
+        <w:t>, but lacks objective measurement.</w:t>
+      </w:r>
+      <w:r>
+        <w:t xml:space="preserve"> </w:t>
+      </w:r>
+      <w:r>
+        <w:t>For a more objective</w:t>
+      </w:r>
+      <w:r>
+        <w:t xml:space="preserve"> look</w:t>
+      </w:r>
+      <w:r>
+        <w:t>, we play each player of a given population against 2000 random players</w:t>
+      </w:r>
+      <w:r>
+        <w:t xml:space="preserve"> so that each player plays 1000 games as first-player and 1000 games as second-player.</w:t>
+      </w:r>
+      <w:r>
+        <w:t xml:space="preserve"> We rank each player by their number of wins.</w:t>
+      </w:r>
+      <w:r>
+        <w:t xml:space="preserve"> Figure 2 below </w:t>
+      </w:r>
+      <w:r>
+        <w:t>shows the</w:t>
+      </w:r>
+      <w:r>
+        <w:t>se</w:t>
+      </w:r>
+      <w:r>
+        <w:t xml:space="preserve"> results for the six Vanilla configurations.</w:t>
+      </w:r>
+      <w:r>
+        <w:t xml:space="preserve"> This evolutionary configuration appears to be stable, in that each experiment produces results that are </w:t>
+      </w:r>
+      <w:proofErr w:type="gramStart"/>
+      <w:r>
+        <w:t>similar to</w:t>
+      </w:r>
+      <w:proofErr w:type="gramEnd"/>
+      <w:r>
+        <w:t xml:space="preserve"> each other.</w:t>
+      </w:r>
+      <w:r>
+        <w:t xml:space="preserve"> In contrast, Figure 3 below shows the results for the configuration which differed from Vanilla only in that it never swapped weights within networks.</w:t>
+      </w:r>
+      <w:r>
+        <w:t xml:space="preserve"> This approach produces</w:t>
+      </w:r>
+      <w:r>
+        <w:t xml:space="preserve"> homogeneous players within a population</w:t>
+      </w:r>
+      <w:r>
+        <w:t xml:space="preserve"> and has a wide variance</w:t>
+      </w:r>
+      <w:r>
+        <w:t xml:space="preserve"> of</w:t>
+      </w:r>
+      <w:r>
+        <w:t xml:space="preserve"> </w:t>
+      </w:r>
+      <w:r>
+        <w:t xml:space="preserve">effective </w:t>
+      </w:r>
+      <w:r>
+        <w:t>playability</w:t>
       </w:r>
       <w:r>
         <w:t>.</w:t>
       </w:r>
       <w:r>
-        <w:t xml:space="preserve"> After a weight is chosen, we shake the weight by applying a no</w:t>
-      </w:r>
-      <w:r>
-        <w:t>rmal distribution with a mean set as</w:t>
-      </w:r>
-      <w:r>
-        <w:t xml:space="preserve"> the original weight. Finally, with some probability, we randomly swap weights within the ANN. </w:t>
-      </w:r>
-    </w:p>
-    <w:p>
-      <w:pPr>
-        <w:ind w:firstLine="360"/>
-      </w:pPr>
-      <w:r>
-        <w:t xml:space="preserve">One key difference between our research and Fogel's research is that we do not use a minimax search to guide our evolutions. When a minimax search is used, the player is aware of future board evaluations following a line of hypothetical moves, and aware of winning moves in future states of game play. </w:t>
-      </w:r>
-      <w:r>
-        <w:t xml:space="preserve">Minimax </w:t>
-      </w:r>
-      <w:r>
-        <w:t xml:space="preserve">allows the player to evaluate the consequences of their moves, both from their perspective and their </w:t>
-      </w:r>
-      <w:r>
-        <w:t>opponent’s</w:t>
-      </w:r>
-      <w:r>
-        <w:t xml:space="preserve"> perspective.</w:t>
-      </w:r>
-      <w:r>
         <w:t xml:space="preserve"> </w:t>
       </w:r>
-      <w:r>
-        <w:t>Also, o</w:t>
-      </w:r>
-      <w:r>
-        <w:t>nce a winning path of moves is discovered, the player will stop using its heuristic function and rely entirely on the minimax search to determine</w:t>
-      </w:r>
-      <w:r>
-        <w:t xml:space="preserve"> its</w:t>
-      </w:r>
-      <w:r>
-        <w:t xml:space="preserve"> next moves.</w:t>
+    </w:p>
+    <w:p>
+      <w:pPr>
+        <w:ind w:firstLine="360"/>
+      </w:pPr>
+      <w:r>
+        <w:rPr>
+          <w:noProof/>
+        </w:rPr>
+        <w:drawing>
+          <wp:anchor distT="0" distB="0" distL="114300" distR="114300" simplePos="0" relativeHeight="251659264" behindDoc="1" locked="0" layoutInCell="1" allowOverlap="1" wp14:anchorId="3CEA469E">
+            <wp:simplePos x="0" y="0"/>
+            <wp:positionH relativeFrom="column">
+              <wp:posOffset>3057525</wp:posOffset>
+            </wp:positionH>
+            <wp:positionV relativeFrom="paragraph">
+              <wp:posOffset>135890</wp:posOffset>
+            </wp:positionV>
+            <wp:extent cx="2933700" cy="1762760"/>
+            <wp:effectExtent l="0" t="0" r="0" b="8890"/>
+            <wp:wrapNone/>
+            <wp:docPr id="5" name="Picture 5"/>
+            <wp:cNvGraphicFramePr>
+              <a:graphicFrameLocks xmlns:a="http://schemas.openxmlformats.org/drawingml/2006/main" noChangeAspect="1"/>
+            </wp:cNvGraphicFramePr>
+            <a:graphic xmlns:a="http://schemas.openxmlformats.org/drawingml/2006/main">
+              <a:graphicData uri="http://schemas.openxmlformats.org/drawingml/2006/picture">
+                <pic:pic xmlns:pic="http://schemas.openxmlformats.org/drawingml/2006/picture">
+                  <pic:nvPicPr>
+                    <pic:cNvPr id="0" name="Picture 5"/>
+                    <pic:cNvPicPr>
+                      <a:picLocks noChangeAspect="1" noChangeArrowheads="1"/>
+                    </pic:cNvPicPr>
+                  </pic:nvPicPr>
+                  <pic:blipFill>
+                    <a:blip r:embed="rId8" cstate="print">
+                      <a:extLst>
+                        <a:ext uri="{28A0092B-C50C-407E-A947-70E740481C1C}">
+                          <a14:useLocalDpi xmlns:a14="http://schemas.microsoft.com/office/drawing/2010/main" val="0"/>
+                        </a:ext>
+                      </a:extLst>
+                    </a:blip>
+                    <a:srcRect/>
+                    <a:stretch>
+                      <a:fillRect/>
+                    </a:stretch>
+                  </pic:blipFill>
+                  <pic:spPr bwMode="auto">
+                    <a:xfrm>
+                      <a:off x="0" y="0"/>
+                      <a:ext cx="2933700" cy="1762760"/>
+                    </a:xfrm>
+                    <a:prstGeom prst="rect">
+                      <a:avLst/>
+                    </a:prstGeom>
+                    <a:noFill/>
+                    <a:ln>
+                      <a:noFill/>
+                    </a:ln>
+                  </pic:spPr>
+                </pic:pic>
+              </a:graphicData>
+            </a:graphic>
+            <wp14:sizeRelH relativeFrom="page">
+              <wp14:pctWidth>0</wp14:pctWidth>
+            </wp14:sizeRelH>
+            <wp14:sizeRelV relativeFrom="page">
+              <wp14:pctHeight>0</wp14:pctHeight>
+            </wp14:sizeRelV>
+          </wp:anchor>
+        </w:drawing>
+      </w:r>
+      <w:r>
+        <w:rPr>
+          <w:noProof/>
+        </w:rPr>
+        <w:drawing>
+          <wp:anchor distT="0" distB="0" distL="114300" distR="114300" simplePos="0" relativeHeight="251658240" behindDoc="1" locked="0" layoutInCell="1" allowOverlap="1" wp14:anchorId="3B449053">
+            <wp:simplePos x="0" y="0"/>
+            <wp:positionH relativeFrom="margin">
+              <wp:posOffset>-19050</wp:posOffset>
+            </wp:positionH>
+            <wp:positionV relativeFrom="paragraph">
+              <wp:posOffset>125730</wp:posOffset>
+            </wp:positionV>
+            <wp:extent cx="2949575" cy="1772285"/>
+            <wp:effectExtent l="0" t="0" r="3175" b="0"/>
+            <wp:wrapNone/>
+            <wp:docPr id="7" name="Picture 7"/>
+            <wp:cNvGraphicFramePr>
+              <a:graphicFrameLocks xmlns:a="http://schemas.openxmlformats.org/drawingml/2006/main" noChangeAspect="1"/>
+            </wp:cNvGraphicFramePr>
+            <a:graphic xmlns:a="http://schemas.openxmlformats.org/drawingml/2006/main">
+              <a:graphicData uri="http://schemas.openxmlformats.org/drawingml/2006/picture">
+                <pic:pic xmlns:pic="http://schemas.openxmlformats.org/drawingml/2006/picture">
+                  <pic:nvPicPr>
+                    <pic:cNvPr id="0" name="Picture 7"/>
+                    <pic:cNvPicPr>
+                      <a:picLocks noChangeAspect="1" noChangeArrowheads="1"/>
+                    </pic:cNvPicPr>
+                  </pic:nvPicPr>
+                  <pic:blipFill>
+                    <a:blip r:embed="rId9" cstate="print">
+                      <a:extLst>
+                        <a:ext uri="{28A0092B-C50C-407E-A947-70E740481C1C}">
+                          <a14:useLocalDpi xmlns:a14="http://schemas.microsoft.com/office/drawing/2010/main" val="0"/>
+                        </a:ext>
+                      </a:extLst>
+                    </a:blip>
+                    <a:srcRect/>
+                    <a:stretch>
+                      <a:fillRect/>
+                    </a:stretch>
+                  </pic:blipFill>
+                  <pic:spPr bwMode="auto">
+                    <a:xfrm>
+                      <a:off x="0" y="0"/>
+                      <a:ext cx="2949575" cy="1772285"/>
+                    </a:xfrm>
+                    <a:prstGeom prst="rect">
+                      <a:avLst/>
+                    </a:prstGeom>
+                    <a:noFill/>
+                    <a:ln>
+                      <a:noFill/>
+                    </a:ln>
+                  </pic:spPr>
+                </pic:pic>
+              </a:graphicData>
+            </a:graphic>
+            <wp14:sizeRelH relativeFrom="page">
+              <wp14:pctWidth>0</wp14:pctWidth>
+            </wp14:sizeRelH>
+            <wp14:sizeRelV relativeFrom="page">
+              <wp14:pctHeight>0</wp14:pctHeight>
+            </wp14:sizeRelV>
+          </wp:anchor>
+        </w:drawing>
+      </w:r>
+    </w:p>
+    <w:p>
+      <w:pPr>
+        <w:ind w:firstLine="360"/>
+      </w:pPr>
+    </w:p>
+    <w:p>
+      <w:pPr>
+        <w:ind w:firstLine="360"/>
+      </w:pPr>
+    </w:p>
+    <w:p>
+      <w:pPr>
+        <w:ind w:firstLine="360"/>
+      </w:pPr>
+    </w:p>
+    <w:p/>
+    <w:p>
+      <w:pPr>
+        <w:ind w:firstLine="360"/>
+        <w:rPr>
+          <w:sz w:val="16"/>
+          <w:szCs w:val="16"/>
+        </w:rPr>
+      </w:pPr>
+    </w:p>
+    <w:p>
+      <w:pPr>
+        <w:ind w:firstLine="360"/>
+        <w:rPr>
+          <w:sz w:val="16"/>
+          <w:szCs w:val="16"/>
+        </w:rPr>
+      </w:pPr>
+      <w:r>
+        <w:rPr>
+          <w:sz w:val="16"/>
+          <w:szCs w:val="16"/>
+        </w:rPr>
+        <w:t xml:space="preserve">    </w:t>
+      </w:r>
+      <w:r>
+        <w:rPr>
+          <w:sz w:val="16"/>
+          <w:szCs w:val="16"/>
+        </w:rPr>
+        <w:t>(Figure 2. Comparison of all six Vanilla configurations)</w:t>
+      </w:r>
+      <w:r>
+        <w:rPr>
+          <w:sz w:val="16"/>
+          <w:szCs w:val="16"/>
+        </w:rPr>
+        <w:tab/>
+      </w:r>
+      <w:r>
+        <w:rPr>
+          <w:sz w:val="16"/>
+          <w:szCs w:val="16"/>
+        </w:rPr>
+        <w:tab/>
+        <w:t>(Figure 3. Comparison of configurations without swap mutation)</w:t>
+      </w:r>
+    </w:p>
+    <w:p>
+      <w:pPr>
+        <w:ind w:firstLine="360"/>
+      </w:pPr>
+    </w:p>
+    <w:p>
+      <w:pPr>
+        <w:ind w:firstLine="360"/>
+      </w:pPr>
+      <w:r>
+        <w:t>Another experimental configuration</w:t>
+      </w:r>
+      <w:r>
+        <w:t xml:space="preserve"> yielded interesting results. </w:t>
+      </w:r>
+      <w:r>
+        <w:t xml:space="preserve">Figure 4 below shows the results of an experiment </w:t>
+      </w:r>
+      <w:r>
+        <w:t>in which we changed the fitness function used during breeding.</w:t>
+      </w:r>
+      <w:r>
+        <w:t xml:space="preserve"> Instead </w:t>
+      </w:r>
+      <w:r>
+        <w:lastRenderedPageBreak/>
+        <w:t>of weighing the number of games won by a player in proportion to the total number of games won among a set of neighbors</w:t>
+      </w:r>
+      <w:r>
+        <w:t xml:space="preserve">, </w:t>
+      </w:r>
+      <w:r>
+        <w:t xml:space="preserve">we favored games won exponentially. </w:t>
+      </w:r>
+      <w:r>
+        <w:t>We raised two to the power of e</w:t>
+      </w:r>
+      <w:r>
+        <w:t>ach player’s number-of-games-won statistic</w:t>
+      </w:r>
+      <w:r>
+        <w:t xml:space="preserve">, and used this exponentiation to </w:t>
+      </w:r>
+      <w:r>
+        <w:t>weigh our probability proportions.</w:t>
       </w:r>
       <w:r>
         <w:t xml:space="preserve"> </w:t>
       </w:r>
       <w:r>
-        <w:t>By eliminating the minimax search, we hope to test the bounds of what our ANN is capable of learning concerning the strength of a board position</w:t>
-      </w:r>
-      <w:r>
-        <w:t>s</w:t>
-      </w:r>
-      <w:r>
-        <w:t xml:space="preserve"> at any point of gameplay.</w:t>
+        <w:t>This configuration seems to consistently grow stronger players than the Vanilla configuration.</w:t>
+      </w:r>
+    </w:p>
+    <w:p>
+      <w:pPr>
+        <w:ind w:firstLine="360"/>
+      </w:pPr>
+      <w:r>
+        <w:rPr>
+          <w:noProof/>
+        </w:rPr>
+        <w:drawing>
+          <wp:anchor distT="0" distB="0" distL="114300" distR="114300" simplePos="0" relativeHeight="251661312" behindDoc="1" locked="0" layoutInCell="1" allowOverlap="1" wp14:anchorId="0FF7CF13">
+            <wp:simplePos x="0" y="0"/>
+            <wp:positionH relativeFrom="margin">
+              <wp:align>center</wp:align>
+            </wp:positionH>
+            <wp:positionV relativeFrom="paragraph">
+              <wp:posOffset>9525</wp:posOffset>
+            </wp:positionV>
+            <wp:extent cx="2913706" cy="1750647"/>
+            <wp:effectExtent l="0" t="0" r="1270" b="2540"/>
+            <wp:wrapNone/>
+            <wp:docPr id="3" name="Picture 3"/>
+            <wp:cNvGraphicFramePr>
+              <a:graphicFrameLocks xmlns:a="http://schemas.openxmlformats.org/drawingml/2006/main" noChangeAspect="1"/>
+            </wp:cNvGraphicFramePr>
+            <a:graphic xmlns:a="http://schemas.openxmlformats.org/drawingml/2006/main">
+              <a:graphicData uri="http://schemas.openxmlformats.org/drawingml/2006/picture">
+                <pic:pic xmlns:pic="http://schemas.openxmlformats.org/drawingml/2006/picture">
+                  <pic:nvPicPr>
+                    <pic:cNvPr id="0" name="Picture 3"/>
+                    <pic:cNvPicPr>
+                      <a:picLocks noChangeAspect="1" noChangeArrowheads="1"/>
+                    </pic:cNvPicPr>
+                  </pic:nvPicPr>
+                  <pic:blipFill>
+                    <a:blip r:embed="rId10" cstate="print">
+                      <a:extLst>
+                        <a:ext uri="{28A0092B-C50C-407E-A947-70E740481C1C}">
+                          <a14:useLocalDpi xmlns:a14="http://schemas.microsoft.com/office/drawing/2010/main" val="0"/>
+                        </a:ext>
+                      </a:extLst>
+                    </a:blip>
+                    <a:srcRect/>
+                    <a:stretch>
+                      <a:fillRect/>
+                    </a:stretch>
+                  </pic:blipFill>
+                  <pic:spPr bwMode="auto">
+                    <a:xfrm>
+                      <a:off x="0" y="0"/>
+                      <a:ext cx="2913706" cy="1750647"/>
+                    </a:xfrm>
+                    <a:prstGeom prst="rect">
+                      <a:avLst/>
+                    </a:prstGeom>
+                    <a:noFill/>
+                    <a:ln>
+                      <a:noFill/>
+                    </a:ln>
+                  </pic:spPr>
+                </pic:pic>
+              </a:graphicData>
+            </a:graphic>
+            <wp14:sizeRelH relativeFrom="page">
+              <wp14:pctWidth>0</wp14:pctWidth>
+            </wp14:sizeRelH>
+            <wp14:sizeRelV relativeFrom="page">
+              <wp14:pctHeight>0</wp14:pctHeight>
+            </wp14:sizeRelV>
+          </wp:anchor>
+        </w:drawing>
+      </w:r>
+    </w:p>
+    <w:p>
+      <w:pPr>
+        <w:ind w:firstLine="360"/>
+      </w:pPr>
+    </w:p>
+    <w:p>
+      <w:pPr>
+        <w:ind w:firstLine="360"/>
+      </w:pPr>
+    </w:p>
+    <w:p>
+      <w:pPr>
+        <w:ind w:firstLine="360"/>
+      </w:pPr>
+    </w:p>
+    <w:p>
+      <w:pPr>
+        <w:tabs>
+          <w:tab w:val="left" w:pos="2295"/>
+        </w:tabs>
+      </w:pPr>
+    </w:p>
+    <w:p>
+      <w:pPr>
+        <w:tabs>
+          <w:tab w:val="left" w:pos="2295"/>
+        </w:tabs>
+        <w:jc w:val="center"/>
+        <w:rPr>
+          <w:sz w:val="16"/>
+          <w:szCs w:val="16"/>
+        </w:rPr>
+      </w:pPr>
+      <w:r>
+        <w:rPr>
+          <w:sz w:val="16"/>
+          <w:szCs w:val="16"/>
+        </w:rPr>
+        <w:t>(Figure 5. Comparison of variable fitness function)</w:t>
+      </w:r>
+    </w:p>
+    <w:p/>
+    <w:p>
+      <w:pPr>
+        <w:ind w:firstLine="360"/>
+        <w:jc w:val="center"/>
+      </w:pPr>
+      <w:r>
+        <w:t>Conclusions:</w:t>
+      </w:r>
+    </w:p>
+    <w:p>
+      <w:pPr>
+        <w:ind w:firstLine="360"/>
+      </w:pPr>
+      <w:r>
+        <w:t>The exponential fitness function</w:t>
+      </w:r>
+      <w:r>
+        <w:t xml:space="preserve"> configuration seems to be</w:t>
+      </w:r>
+      <w:r>
+        <w:t xml:space="preserve"> a strong evolutionary strategy, having produced two strong populations</w:t>
+      </w:r>
+      <w:r>
+        <w:t>.</w:t>
       </w:r>
       <w:r>
         <w:t xml:space="preserve"> </w:t>
       </w:r>
       <w:r>
-        <w:t>T</w:t>
-      </w:r>
-      <w:r>
-        <w:t>he only</w:t>
-      </w:r>
-      <w:r>
-        <w:t xml:space="preserve"> mechanics</w:t>
-      </w:r>
-      <w:r>
-        <w:t xml:space="preserve"> of gameplay that our</w:t>
-      </w:r>
-      <w:r>
-        <w:t xml:space="preserve"> players</w:t>
-      </w:r>
-      <w:r>
-        <w:t xml:space="preserve"> are aware of is the validity of potential moves. A sufficiently complicated ANN is capable of learning move validity also, but that is outside the scope of our current research.</w:t>
-      </w:r>
-    </w:p>
-    <w:p>
-      <w:pPr>
-        <w:ind w:firstLine="360"/>
-      </w:pPr>
-      <w:r>
-        <w:t>We created a set of ‘vanilla’</w:t>
-      </w:r>
-      <w:r>
-        <w:t xml:space="preserve"> players</w:t>
-      </w:r>
-      <w:r>
-        <w:t xml:space="preserve"> so that we could focus on small variable changes and the effects of those cha</w:t>
-      </w:r>
-      <w:r>
-        <w:t>nges</w:t>
-      </w:r>
-      <w:r>
-        <w:t xml:space="preserve"> on the experi</w:t>
-      </w:r>
+        <w:t xml:space="preserve">The population that did not use swap mutation created populations of players that lacked diversity, and </w:t>
+      </w:r>
+      <w:r>
+        <w:t>seemed inconsistent</w:t>
+      </w:r>
+      <w:r>
+        <w:t xml:space="preserve"> in the types of players that it produced.</w:t>
+      </w:r>
+      <w:r>
+        <w:t xml:space="preserve"> There is not enough data to determine whether the 25% and 50% probability negative binomial distributions outperformed the Vanilla configuration; more experiments need to be run.</w:t>
+      </w:r>
+      <w:r>
+        <w:t xml:space="preserve"> This is true also for the 50% inertia configuration. </w:t>
+      </w:r>
+      <w:r>
+        <w:t>The three-layer ANN didn’t perform noticeably better than the vanilla experiments;</w:t>
+      </w:r>
+      <w:r>
+        <w:t xml:space="preserve"> however, this isn’t indicative of a poor strategy. </w:t>
+      </w:r>
+      <w:r>
+        <w:t>It is possible, and probable, that a more complicated network topology requires more iterations to successfully learn playing strategy.</w:t>
+      </w:r>
+      <w:r>
+        <w:t xml:space="preserve"> None of our strategies produced players that would beat human players familiar with </w:t>
+      </w:r>
+      <w:r>
+        <w:t xml:space="preserve">the game </w:t>
+      </w:r>
+      <w:r>
+        <w:t>Hex.</w:t>
+      </w:r>
+      <w:r>
+        <w:t xml:space="preserve"> This is unsurprising, as the state-space for Hex is vast. ANN </w:t>
+      </w:r>
+      <w:proofErr w:type="gramStart"/>
+      <w:r>
+        <w:t>are capable of learning</w:t>
+      </w:r>
+      <w:proofErr w:type="gramEnd"/>
+      <w:r>
+        <w:t xml:space="preserve"> any function, even Hex board states, but it is likely that more </w:t>
+      </w:r>
+      <w:r>
+        <w:lastRenderedPageBreak/>
+        <w:t>complicated networks are required, as well as longer experiment iterations, before competitive players are produced.</w:t>
+      </w:r>
+    </w:p>
+    <w:p>
+      <w:pPr>
+        <w:ind w:firstLine="360"/>
+      </w:pPr>
+    </w:p>
+    <w:p>
+      <w:pPr>
+        <w:ind w:firstLine="360"/>
+        <w:jc w:val="center"/>
+      </w:pPr>
       <w:bookmarkStart w:id="0" w:name="_GoBack"/>
       <w:bookmarkEnd w:id="0"/>
       <w:r>
-        <w:t>ment</w:t>
-      </w:r>
-      <w:r>
-        <w:t xml:space="preserve">. Our vanilla players are </w:t>
-      </w:r>
-      <w:r>
-        <w:t>two-layer</w:t>
-      </w:r>
-      <w:r>
-        <w:t>ed</w:t>
-      </w:r>
-      <w:r>
-        <w:t xml:space="preserve"> ANN with five nodes leading into a final output node.</w:t>
+        <w:t>Future Work:</w:t>
+      </w:r>
+    </w:p>
+    <w:p>
+      <w:pPr>
+        <w:ind w:firstLine="360"/>
+      </w:pPr>
+      <w:r>
+        <w:t>There are many variations to our experiment that would yield interesting research.</w:t>
+      </w:r>
+      <w:r>
+        <w:t xml:space="preserve"> Growing an ANN without any prior knowledge to game mechanics, including move validity, captures the spirit of our research as well as that of </w:t>
+      </w:r>
+      <w:r>
+        <w:t xml:space="preserve">Dr. </w:t>
+      </w:r>
+      <w:r>
+        <w:t>David Fogel’s.</w:t>
+      </w:r>
+      <w:r>
+        <w:t xml:space="preserve"> Other possibilities include: changing </w:t>
+      </w:r>
+      <w:r>
+        <w:t xml:space="preserve">the </w:t>
+      </w:r>
+      <w:r>
+        <w:t xml:space="preserve">shape of </w:t>
+      </w:r>
+      <w:r>
+        <w:t>the</w:t>
+      </w:r>
+      <w:r>
+        <w:t xml:space="preserve"> population space (100 players arranged on a torus</w:t>
+      </w:r>
+      <w:r>
+        <w:t xml:space="preserve"> with hexagonal neighborhoods</w:t>
+      </w:r>
+      <w:r>
+        <w:t>);</w:t>
       </w:r>
       <w:r>
         <w:t xml:space="preserve"> </w:t>
       </w:r>
       <w:r>
-        <w:t xml:space="preserve">The board state is read into a one-dimensional vector, where every index refers to a hex tile on the board. Tiles owned by our player are given a value of one, tiles owned by opponents have a value of negative one, and unoccupied tiles have a value of zero. </w:t>
-      </w:r>
-      <w:r>
-        <w:t xml:space="preserve">The players are initialized with random values determined by a normal distribution with standard </w:t>
-      </w:r>
-      <w:r>
-        <w:t>deviation of one and a mean of zero</w:t>
-      </w:r>
-      <w:r>
-        <w:t xml:space="preserve">. </w:t>
-      </w:r>
-      <w:r>
-        <w:t>During the breeding phase, the probability that</w:t>
+        <w:t xml:space="preserve">re-arranging the positions of players based on </w:t>
+      </w:r>
+      <w:r>
+        <w:t xml:space="preserve">their </w:t>
+      </w:r>
+      <w:r>
+        <w:t>performance</w:t>
+      </w:r>
+      <w:r>
+        <w:t xml:space="preserve"> during the previous iteration</w:t>
+      </w:r>
+      <w:r>
+        <w:t>s</w:t>
+      </w:r>
+      <w:r>
+        <w:t>;</w:t>
+      </w:r>
+      <w:r>
+        <w:t xml:space="preserve"> copying weights instead of swapping weights during </w:t>
+      </w:r>
+      <w:r>
+        <w:t xml:space="preserve">the </w:t>
+      </w:r>
+      <w:r>
+        <w:t>breeding phase;</w:t>
+      </w:r>
+      <w:r>
+        <w:t xml:space="preserve"> changing the</w:t>
+      </w:r>
+      <w:r>
+        <w:t xml:space="preserve"> method of reading in board states (perhaps two different vectors for opponent-owned tiles and p</w:t>
+      </w:r>
+      <w:r>
+        <w:t>layer-owned tiles</w:t>
+      </w:r>
+      <w:r>
+        <w:t>, or considering whether a tile is connected to a side</w:t>
+      </w:r>
+      <w:r>
+        <w:t>);</w:t>
       </w:r>
       <w:r>
         <w:t xml:space="preserve"> </w:t>
       </w:r>
       <w:r>
-        <w:lastRenderedPageBreak/>
-        <w:t>players</w:t>
-      </w:r>
-      <w:r>
-        <w:t xml:space="preserve"> keep their original weight, what we call inertia, is set to zero. </w:t>
-      </w:r>
-      <w:r>
-        <w:t xml:space="preserve">The fitness function is a simple comparison of </w:t>
-      </w:r>
-      <w:r>
         <w:t xml:space="preserve">the </w:t>
       </w:r>
       <w:r>
-        <w:t>number of games won by each player, which means that players with zero wins have a zero probability of passing on their weights.</w:t>
+        <w:t>standard deviation</w:t>
+      </w:r>
+      <w:r>
+        <w:t xml:space="preserve"> by which to shake genes during breeding;</w:t>
       </w:r>
       <w:r>
         <w:t xml:space="preserve"> </w:t>
       </w:r>
       <w:r>
-        <w:t>The normal distribution used for shaking each weight has a standard deviation of one.</w:t>
+        <w:t>adding more information to be considered in</w:t>
+      </w:r>
+      <w:r>
+        <w:t>to</w:t>
+      </w:r>
+      <w:r>
+        <w:t xml:space="preserve"> the fitness function (</w:t>
+      </w:r>
+      <w:r>
+        <w:t>possibly</w:t>
+      </w:r>
+      <w:r>
+        <w:t xml:space="preserve"> consider number of moves played to incentivize players that win quickly);</w:t>
       </w:r>
       <w:r>
         <w:t xml:space="preserve"> </w:t>
       </w:r>
       <w:r>
-        <w:t>After the breeding phase of evolution, they will alw</w:t>
-      </w:r>
-      <w:r>
-        <w:t xml:space="preserve">ays swap weights </w:t>
-      </w:r>
-      <w:r>
-        <w:t xml:space="preserve">within their ANN </w:t>
-      </w:r>
-      <w:r>
-        <w:t>exactly once</w:t>
-      </w:r>
-      <w:r>
-        <w:t>.</w:t>
-      </w:r>
-    </w:p>
-    <w:p>
-      <w:pPr>
-        <w:ind w:firstLine="360"/>
-      </w:pPr>
-    </w:p>
-    <w:p>
-      <w:pPr>
-        <w:ind w:firstLine="360"/>
-        <w:jc w:val="center"/>
-      </w:pPr>
-      <w:r>
-        <w:t>Experimental Results:</w:t>
-      </w:r>
-    </w:p>
-    <w:p>
-      <w:pPr>
-        <w:ind w:firstLine="360"/>
-      </w:pPr>
-      <w:r>
-        <w:t xml:space="preserve">The variables we </w:t>
-      </w:r>
-      <w:r>
-        <w:t>changed during experimentation</w:t>
-      </w:r>
-      <w:r>
-        <w:t xml:space="preserve"> were: the size and shape of the ANN, the probab</w:t>
-      </w:r>
-      <w:r>
-        <w:t>ility/number of swaps per player</w:t>
-      </w:r>
-      <w:r>
-        <w:t>,</w:t>
-      </w:r>
-      <w:r>
-        <w:t xml:space="preserve"> the level of inertia (probability of keeping a player</w:t>
-      </w:r>
-      <w:r>
-        <w:t>’</w:t>
-      </w:r>
-      <w:r>
-        <w:t>s original weights),</w:t>
-      </w:r>
-      <w:r>
-        <w:t xml:space="preserve"> and</w:t>
-      </w:r>
-      <w:r>
-        <w:t xml:space="preserve"> </w:t>
-      </w:r>
-      <w:r>
-        <w:t>the function used to apply number of wins as a fi</w:t>
-      </w:r>
-      <w:r>
-        <w:t>tness function.</w:t>
-      </w:r>
-      <w:r>
-        <w:t xml:space="preserve"> To compare</w:t>
-      </w:r>
-      <w:r>
-        <w:t xml:space="preserve"> the </w:t>
-      </w:r>
-      <w:r>
-        <w:t>experiments</w:t>
-      </w:r>
-      <w:r>
-        <w:t xml:space="preserve"> with each other, we took</w:t>
-      </w:r>
-      <w:r>
-        <w:t xml:space="preserve"> population</w:t>
-      </w:r>
-      <w:r>
-        <w:t>s</w:t>
-      </w:r>
-      <w:r>
-        <w:t xml:space="preserve"> of different strategies</w:t>
-      </w:r>
-      <w:r>
-        <w:t xml:space="preserve"> generated </w:t>
-      </w:r>
-      <w:r>
-        <w:t>after 10,000 iterations</w:t>
-      </w:r>
-      <w:r>
-        <w:t xml:space="preserve"> and played</w:t>
-      </w:r>
-      <w:r>
-        <w:t xml:space="preserve"> all players</w:t>
-      </w:r>
-      <w:r>
-        <w:t xml:space="preserve"> of each population</w:t>
-      </w:r>
-      <w:r>
-        <w:t xml:space="preserve"> a</w:t>
-      </w:r>
-      <w:r>
-        <w:t>gainst each other.</w:t>
-      </w:r>
-      <w:r>
-        <w:t xml:space="preserve"> We generated eight experiments with the vanilla</w:t>
-      </w:r>
-      <w:r>
-        <w:t xml:space="preserve"> strategy</w:t>
-      </w:r>
-      <w:r>
-        <w:t xml:space="preserve"> to ensure a diverse baseline, and we generated two experiments of variable strategies </w:t>
-      </w:r>
-      <w:r>
-        <w:t>(time constraints were a factor).</w:t>
-      </w:r>
-      <w:r>
-        <w:t xml:space="preserve"> Of our eight vanilla experiments, the seventh experiment contained the strongest players, so we focused on this population for comparisons.</w:t>
-      </w:r>
-    </w:p>
-    <w:p>
-      <w:pPr>
-        <w:ind w:firstLine="360"/>
-      </w:pPr>
-      <w:r>
-        <w:t>One variable we tested was the pro</w:t>
-      </w:r>
-      <w:r>
-        <w:t>bability of swapping weights during the breeding phase</w:t>
-      </w:r>
-      <w:r>
-        <w:t>. Instead of always swapping once</w:t>
-      </w:r>
-      <w:r>
-        <w:t>, we applied a negative binomial distribution to determine whether to swap</w:t>
-      </w:r>
-      <w:r>
-        <w:t>.</w:t>
-      </w:r>
-      <w:r>
-        <w:t xml:space="preserve"> We chose two probabilities for experimentation: 50% chance of failure and 25% chance of failure.</w:t>
-      </w:r>
-      <w:r>
-        <w:t xml:space="preserve"> Chance of failure represents the odds of performing another swap. So, with a 50% chance of failure, there is a 50% chance that no swaps will occur and a 50% chance that at least one swap will occur. After e</w:t>
-      </w:r>
-      <w:r>
-        <w:t>ach swap, the probability is re</w:t>
-      </w:r>
-      <w:r>
-        <w:t>-</w:t>
-      </w:r>
-      <w:r>
-        <w:t>evaluated to decide whether to swap again.</w:t>
-      </w:r>
-      <w:r>
-        <w:t xml:space="preserve"> With the 50% chance of failure, both of our experiments performed </w:t>
-      </w:r>
-      <w:r>
-        <w:lastRenderedPageBreak/>
-        <w:t xml:space="preserve">worse than the vanilla players, although by a small margin. </w:t>
-      </w:r>
-      <w:r>
-        <w:t>One experiment produced more winning players than vanilla, and one experiment produced less.</w:t>
-      </w:r>
-      <w:r>
-        <w:t xml:space="preserve"> Both experiments produced m</w:t>
-      </w:r>
-      <w:r>
-        <w:t xml:space="preserve">ore losing players than vanilla. Producing losing players isn’t necessarily undesirable since we are concerned only with the wining players an experiment produces, so these players may have skewed the statistics. </w:t>
-      </w:r>
-      <w:r>
-        <w:t xml:space="preserve">The experiments with a 25% chance of failure performed better than vanilla, although again by a small margin. </w:t>
-      </w:r>
-      <w:r>
-        <w:t>This experiment consistently produced better winning players</w:t>
-      </w:r>
-      <w:r>
-        <w:t>, however, and produced less losing players.</w:t>
-      </w:r>
-    </w:p>
-    <w:p>
-      <w:pPr>
-        <w:ind w:firstLine="360"/>
-      </w:pPr>
-      <w:r>
-        <w:t>We also experimented with a three-layer ANN. One experiment performed better than vanilla, and one experiment performed worse. Both experiments produced many winn</w:t>
-      </w:r>
-      <w:r>
-        <w:t>ing players, and even the losing population produced fewer losing players than vanilla.</w:t>
-      </w:r>
-    </w:p>
-    <w:p>
-      <w:pPr>
-        <w:ind w:firstLine="360"/>
-      </w:pPr>
-      <w:r>
-        <w:t xml:space="preserve">&lt;Better results forthcoming&gt; </w:t>
-      </w:r>
-    </w:p>
-    <w:p>
-      <w:pPr>
-        <w:ind w:firstLine="360"/>
-      </w:pPr>
-    </w:p>
-    <w:p>
-      <w:pPr>
-        <w:ind w:firstLine="360"/>
-      </w:pPr>
-      <w:r>
-        <w:t xml:space="preserve">               Conclusions:</w:t>
-      </w:r>
-    </w:p>
-    <w:p>
-      <w:pPr>
-        <w:ind w:firstLine="360"/>
-      </w:pPr>
-      <w:r>
-        <w:t xml:space="preserve">Based on the results of our experiments, a few strategies stand out as promising. </w:t>
-      </w:r>
-      <w:r>
-        <w:t xml:space="preserve">Always swapping weights exactly once during the breeding phase seems to inject too much chaos into our evolutions. </w:t>
-      </w:r>
-      <w:r>
-        <w:t>The relative success of 50% failure and 25% failure negative</w:t>
-      </w:r>
-      <w:r>
-        <w:t xml:space="preserve"> binomial distributions suggest</w:t>
-      </w:r>
-      <w:r>
-        <w:t xml:space="preserve"> that swapping less frequently allows populations to conserve </w:t>
-      </w:r>
-      <w:r>
-        <w:t>momentum</w:t>
-      </w:r>
-      <w:r>
-        <w:t xml:space="preserve"> and to better find stable configurations</w:t>
-      </w:r>
-      <w:r>
-        <w:t xml:space="preserve"> during evolutions</w:t>
-      </w:r>
-      <w:r>
-        <w:t>.</w:t>
-      </w:r>
-      <w:r>
-        <w:t xml:space="preserve"> </w:t>
-      </w:r>
-      <w:r>
-        <w:t>The three-layer ANN didn’t perform noticeably better than the vanilla experiments;</w:t>
-      </w:r>
-      <w:r>
-        <w:t xml:space="preserve"> however, this isn’t indicative of a poor strategy. </w:t>
-      </w:r>
-      <w:r>
-        <w:t>It is possible, and probable, that a more complicated network topology requires more iterations to successfully learn playing strategy.</w:t>
-      </w:r>
-      <w:r>
-        <w:t xml:space="preserve"> None of our strategies produced players that would beat human players familiar with </w:t>
-      </w:r>
-      <w:r>
-        <w:t xml:space="preserve">the game </w:t>
-      </w:r>
-      <w:r>
-        <w:t>Hex.</w:t>
-      </w:r>
-      <w:r>
-        <w:t xml:space="preserve"> This is unsurprising, as the state-space for Hex is vast. ANN are capable of learning any function, even Hex board states, but it is likely that more </w:t>
-      </w:r>
-      <w:r>
-        <w:lastRenderedPageBreak/>
-        <w:t>complicated networks are required, as well as longer experiment iterations, before competitive players are produced.</w:t>
-      </w:r>
-    </w:p>
-    <w:p>
-      <w:pPr>
-        <w:ind w:firstLine="360"/>
-      </w:pPr>
-    </w:p>
-    <w:p>
-      <w:pPr>
-        <w:ind w:firstLine="360"/>
-      </w:pPr>
-      <w:r>
-        <w:t xml:space="preserve">               Future Work:</w:t>
-      </w:r>
-    </w:p>
-    <w:p>
-      <w:pPr>
-        <w:ind w:firstLine="360"/>
-      </w:pPr>
-      <w:r>
-        <w:t>There are many variations to our experiment that would yield interesting research.</w:t>
-      </w:r>
-      <w:r>
-        <w:t xml:space="preserve"> Growing an ANN without any prior knowledge to game mechanics, including move validity, captures the spirit of our research as well as that of </w:t>
-      </w:r>
-      <w:r>
-        <w:t xml:space="preserve">Dr. </w:t>
-      </w:r>
-      <w:r>
-        <w:t>David Fogel’s.</w:t>
-      </w:r>
-      <w:r>
-        <w:t xml:space="preserve"> Other possibilities include: changing </w:t>
-      </w:r>
-      <w:r>
-        <w:t xml:space="preserve">the </w:t>
-      </w:r>
-      <w:r>
-        <w:t xml:space="preserve">shape of </w:t>
-      </w:r>
-      <w:r>
-        <w:t>the</w:t>
-      </w:r>
-      <w:r>
-        <w:t xml:space="preserve"> population space (100 players arranged on a torus</w:t>
-      </w:r>
-      <w:r>
-        <w:t xml:space="preserve"> with hexagonal neighborhoods</w:t>
-      </w:r>
-      <w:r>
-        <w:t>);</w:t>
-      </w:r>
-      <w:r>
-        <w:t xml:space="preserve"> </w:t>
-      </w:r>
-      <w:r>
-        <w:t xml:space="preserve">re-arranging the positions of players based on </w:t>
-      </w:r>
-      <w:r>
-        <w:t xml:space="preserve">their </w:t>
-      </w:r>
-      <w:r>
-        <w:t>performance</w:t>
-      </w:r>
-      <w:r>
-        <w:t xml:space="preserve"> during the previous iteration</w:t>
-      </w:r>
-      <w:r>
-        <w:t>s</w:t>
-      </w:r>
-      <w:r>
-        <w:t>;</w:t>
-      </w:r>
-      <w:r>
-        <w:t xml:space="preserve"> copying weights instead of swapping weights during </w:t>
-      </w:r>
-      <w:r>
-        <w:t xml:space="preserve">the </w:t>
-      </w:r>
-      <w:r>
-        <w:t>breeding phase;</w:t>
-      </w:r>
-      <w:r>
-        <w:t xml:space="preserve"> changing the</w:t>
-      </w:r>
-      <w:r>
-        <w:t xml:space="preserve"> method of reading in board states (perhaps two different vectors for opponent-owned tiles and p</w:t>
-      </w:r>
-      <w:r>
-        <w:t>layer-owned tiles</w:t>
-      </w:r>
-      <w:r>
-        <w:t>, or considering whether a tile is connected to a side</w:t>
-      </w:r>
-      <w:r>
-        <w:t>);</w:t>
-      </w:r>
-      <w:r>
-        <w:t xml:space="preserve"> </w:t>
-      </w:r>
-      <w:r>
-        <w:t xml:space="preserve">the </w:t>
-      </w:r>
-      <w:r>
-        <w:t>standard deviation</w:t>
-      </w:r>
-      <w:r>
-        <w:t xml:space="preserve"> by which to shake genes during breeding;</w:t>
-      </w:r>
-      <w:r>
-        <w:t xml:space="preserve"> </w:t>
-      </w:r>
-      <w:r>
-        <w:t>adding more information to be considered in</w:t>
-      </w:r>
-      <w:r>
-        <w:t>to</w:t>
-      </w:r>
-      <w:r>
-        <w:t xml:space="preserve"> the fitness function (</w:t>
-      </w:r>
-      <w:r>
-        <w:t>possibly</w:t>
-      </w:r>
-      <w:r>
-        <w:t xml:space="preserve"> consider number of moves played to incentivize players that win quickly);</w:t>
-      </w:r>
-      <w:r>
-        <w:t xml:space="preserve"> </w:t>
-      </w:r>
-      <w:r>
         <w:t>different probabilities used during the s</w:t>
       </w:r>
       <w:r>
         <w:t>wap function;</w:t>
       </w:r>
       <w:r>
-        <w:t xml:space="preserve"> and devising a hardness scale (similar to the mohs hardness scale) with which to accurately c</w:t>
+        <w:t xml:space="preserve"> and devising a hardness scale (similar to the </w:t>
+      </w:r>
+      <w:r>
+        <w:t>M</w:t>
+      </w:r>
+      <w:r>
+        <w:t>ohs hardness scale) with which to accurately c</w:t>
       </w:r>
       <w:r>
         <w:t>ompare experiments to</w:t>
       </w:r>
       <w:r>
         <w:t xml:space="preserve"> each other.</w:t>
+      </w:r>
+    </w:p>
+    <w:p>
+      <w:pPr>
+        <w:spacing w:after="160" w:line="259" w:lineRule="auto"/>
+      </w:pPr>
+      <w:r>
+        <w:br w:type="page"/>
       </w:r>
     </w:p>
     <w:p>
@@ -949,15 +1731,52 @@
           <w:rFonts w:eastAsia="Times New Roman" w:cs="Times New Roman"/>
           <w:szCs w:val="24"/>
         </w:rPr>
-        <w:t>Young, Kenny, Gautham Vasan, and Ryan Hayward. "NeuroHex: A Deep Q-learning Hex Agent." Computer Games. Springer, Cham, 2016. 3-18.</w:t>
+        <w:t xml:space="preserve">Young, Kenny, Gautham </w:t>
+      </w:r>
+      <w:proofErr w:type="spellStart"/>
+      <w:r>
+        <w:rPr>
+          <w:rFonts w:eastAsia="Times New Roman" w:cs="Times New Roman"/>
+          <w:szCs w:val="24"/>
+        </w:rPr>
+        <w:t>Vasan</w:t>
+      </w:r>
+      <w:proofErr w:type="spellEnd"/>
+      <w:r>
+        <w:rPr>
+          <w:rFonts w:eastAsia="Times New Roman" w:cs="Times New Roman"/>
+          <w:szCs w:val="24"/>
+        </w:rPr>
+        <w:t>, and Ryan Hayward. "</w:t>
+      </w:r>
+      <w:proofErr w:type="spellStart"/>
+      <w:r>
+        <w:rPr>
+          <w:rFonts w:eastAsia="Times New Roman" w:cs="Times New Roman"/>
+          <w:szCs w:val="24"/>
+        </w:rPr>
+        <w:t>NeuroHex</w:t>
+      </w:r>
+      <w:proofErr w:type="spellEnd"/>
+      <w:r>
+        <w:rPr>
+          <w:rFonts w:eastAsia="Times New Roman" w:cs="Times New Roman"/>
+          <w:szCs w:val="24"/>
+        </w:rPr>
+        <w:t>: A Deep Q-learning Hex Agent." Computer Games. Springer, Cham, 2016. 3-18.</w:t>
       </w:r>
     </w:p>
     <w:p>
       <w:pPr>
         <w:ind w:left="360" w:hanging="360"/>
       </w:pPr>
-      <w:r>
-        <w:t>Pawlewicz, Jakub, and Ryan B. Hayward. "Scalable parallel DFPN search." International Conference on Computers and Games. Springer, Cham, 2013.</w:t>
+      <w:proofErr w:type="spellStart"/>
+      <w:r>
+        <w:t>Pawlewicz</w:t>
+      </w:r>
+      <w:proofErr w:type="spellEnd"/>
+      <w:r>
+        <w:t>, Jakub, and Ryan B. Hayward. "Scalable parallel DFPN search." International Conference on Computers and Games. Springer, Cham, 2013.</w:t>
       </w:r>
     </w:p>
     <w:p>
@@ -965,7 +1784,6 @@
         <w:ind w:left="360" w:hanging="360"/>
       </w:pPr>
       <w:r>
-        <w:lastRenderedPageBreak/>
         <w:t>Fogel, David B. Blondie24: Playing at the Edge of AI. Morgan Kaufmann, 2001.</w:t>
       </w:r>
     </w:p>
@@ -987,80 +1805,6 @@
       </w:pPr>
       <w:r>
         <w:t>Gardner, Martin. "The game of Hex." Hexaflexagons and Other Mathematical Diversions: The First Scientific American Book of Puzzles and Games (1959): 73-83.</w:t>
-      </w:r>
-    </w:p>
-    <w:p>
-      <w:pPr>
-        <w:ind w:firstLine="360"/>
-        <w:rPr>
-          <w:rFonts w:eastAsia="Times New Roman" w:cs="Times New Roman"/>
-          <w:szCs w:val="24"/>
-        </w:rPr>
-      </w:pPr>
-    </w:p>
-    <w:p>
-      <w:pPr>
-        <w:ind w:firstLine="360"/>
-      </w:pPr>
-    </w:p>
-    <w:p>
-      <w:pPr>
-        <w:ind w:firstLine="360"/>
-        <w:jc w:val="center"/>
-      </w:pPr>
-      <w:r>
-        <w:t>Questions</w:t>
-      </w:r>
-      <w:r>
-        <w:t>/Notes</w:t>
-      </w:r>
-      <w:r>
-        <w:t xml:space="preserve"> </w:t>
-      </w:r>
-      <w:r>
-        <w:t>for Dr. LeGrand</w:t>
-      </w:r>
-    </w:p>
-    <w:p>
-      <w:pPr>
-        <w:pStyle w:val="ListParagraph"/>
-        <w:numPr>
-          <w:ilvl w:val="0"/>
-          <w:numId w:val="1"/>
-        </w:numPr>
-      </w:pPr>
-      <w:r>
-        <w:t>I haven’t mentioned our original experiments, which include the no-swap agents. I thought explaining them might complicate the paper. What do you think?</w:t>
-      </w:r>
-    </w:p>
-    <w:p>
-      <w:pPr>
-        <w:pStyle w:val="ListParagraph"/>
-        <w:numPr>
-          <w:ilvl w:val="0"/>
-          <w:numId w:val="1"/>
-        </w:numPr>
-      </w:pPr>
-      <w:r>
-        <w:t xml:space="preserve">Which citation format should I use. The citations here are MLA, but I haven’t </w:t>
-      </w:r>
-      <w:r>
-        <w:t>formatted the inline citations yet.</w:t>
-      </w:r>
-    </w:p>
-    <w:p>
-      <w:pPr>
-        <w:pStyle w:val="ListParagraph"/>
-        <w:numPr>
-          <w:ilvl w:val="0"/>
-          <w:numId w:val="1"/>
-        </w:numPr>
-      </w:pPr>
-      <w:r>
-        <w:t>The experimental results aren’t really ready yet. I haven’t generated a set of experiments with the specs we decided on for vanilla players, and I haven’t written code yet for players to play against random agents.</w:t>
-      </w:r>
-      <w:r>
-        <w:t xml:space="preserve"> The experimental results I talk about refer to the old vanilla players, so that section will probably change considerably. Still, I’d like feedback on my approach for writing that section.</w:t>
       </w:r>
     </w:p>
     <w:sectPr>
@@ -1188,8 +1932,240 @@
       </w:rPr>
     </w:lvl>
   </w:abstractNum>
+  <w:abstractNum w:abstractNumId="1" w15:restartNumberingAfterBreak="0">
+    <w:nsid w:val="1E696740"/>
+    <w:multiLevelType w:val="hybridMultilevel"/>
+    <w:tmpl w:val="BDDC3E2A"/>
+    <w:lvl w:ilvl="0" w:tplc="04090001">
+      <w:start w:val="1"/>
+      <w:numFmt w:val="bullet"/>
+      <w:lvlText w:val=""/>
+      <w:lvlJc w:val="left"/>
+      <w:pPr>
+        <w:ind w:left="1080" w:hanging="360"/>
+      </w:pPr>
+      <w:rPr>
+        <w:rFonts w:ascii="Symbol" w:hAnsi="Symbol" w:hint="default"/>
+      </w:rPr>
+    </w:lvl>
+    <w:lvl w:ilvl="1" w:tplc="04090003" w:tentative="1">
+      <w:start w:val="1"/>
+      <w:numFmt w:val="bullet"/>
+      <w:lvlText w:val="o"/>
+      <w:lvlJc w:val="left"/>
+      <w:pPr>
+        <w:ind w:left="1800" w:hanging="360"/>
+      </w:pPr>
+      <w:rPr>
+        <w:rFonts w:ascii="Courier New" w:hAnsi="Courier New" w:cs="Courier New" w:hint="default"/>
+      </w:rPr>
+    </w:lvl>
+    <w:lvl w:ilvl="2" w:tplc="04090005" w:tentative="1">
+      <w:start w:val="1"/>
+      <w:numFmt w:val="bullet"/>
+      <w:lvlText w:val=""/>
+      <w:lvlJc w:val="left"/>
+      <w:pPr>
+        <w:ind w:left="2520" w:hanging="360"/>
+      </w:pPr>
+      <w:rPr>
+        <w:rFonts w:ascii="Wingdings" w:hAnsi="Wingdings" w:hint="default"/>
+      </w:rPr>
+    </w:lvl>
+    <w:lvl w:ilvl="3" w:tplc="04090001" w:tentative="1">
+      <w:start w:val="1"/>
+      <w:numFmt w:val="bullet"/>
+      <w:lvlText w:val=""/>
+      <w:lvlJc w:val="left"/>
+      <w:pPr>
+        <w:ind w:left="3240" w:hanging="360"/>
+      </w:pPr>
+      <w:rPr>
+        <w:rFonts w:ascii="Symbol" w:hAnsi="Symbol" w:hint="default"/>
+      </w:rPr>
+    </w:lvl>
+    <w:lvl w:ilvl="4" w:tplc="04090003" w:tentative="1">
+      <w:start w:val="1"/>
+      <w:numFmt w:val="bullet"/>
+      <w:lvlText w:val="o"/>
+      <w:lvlJc w:val="left"/>
+      <w:pPr>
+        <w:ind w:left="3960" w:hanging="360"/>
+      </w:pPr>
+      <w:rPr>
+        <w:rFonts w:ascii="Courier New" w:hAnsi="Courier New" w:cs="Courier New" w:hint="default"/>
+      </w:rPr>
+    </w:lvl>
+    <w:lvl w:ilvl="5" w:tplc="04090005" w:tentative="1">
+      <w:start w:val="1"/>
+      <w:numFmt w:val="bullet"/>
+      <w:lvlText w:val=""/>
+      <w:lvlJc w:val="left"/>
+      <w:pPr>
+        <w:ind w:left="4680" w:hanging="360"/>
+      </w:pPr>
+      <w:rPr>
+        <w:rFonts w:ascii="Wingdings" w:hAnsi="Wingdings" w:hint="default"/>
+      </w:rPr>
+    </w:lvl>
+    <w:lvl w:ilvl="6" w:tplc="04090001" w:tentative="1">
+      <w:start w:val="1"/>
+      <w:numFmt w:val="bullet"/>
+      <w:lvlText w:val=""/>
+      <w:lvlJc w:val="left"/>
+      <w:pPr>
+        <w:ind w:left="5400" w:hanging="360"/>
+      </w:pPr>
+      <w:rPr>
+        <w:rFonts w:ascii="Symbol" w:hAnsi="Symbol" w:hint="default"/>
+      </w:rPr>
+    </w:lvl>
+    <w:lvl w:ilvl="7" w:tplc="04090003" w:tentative="1">
+      <w:start w:val="1"/>
+      <w:numFmt w:val="bullet"/>
+      <w:lvlText w:val="o"/>
+      <w:lvlJc w:val="left"/>
+      <w:pPr>
+        <w:ind w:left="6120" w:hanging="360"/>
+      </w:pPr>
+      <w:rPr>
+        <w:rFonts w:ascii="Courier New" w:hAnsi="Courier New" w:cs="Courier New" w:hint="default"/>
+      </w:rPr>
+    </w:lvl>
+    <w:lvl w:ilvl="8" w:tplc="04090005" w:tentative="1">
+      <w:start w:val="1"/>
+      <w:numFmt w:val="bullet"/>
+      <w:lvlText w:val=""/>
+      <w:lvlJc w:val="left"/>
+      <w:pPr>
+        <w:ind w:left="6840" w:hanging="360"/>
+      </w:pPr>
+      <w:rPr>
+        <w:rFonts w:ascii="Wingdings" w:hAnsi="Wingdings" w:hint="default"/>
+      </w:rPr>
+    </w:lvl>
+  </w:abstractNum>
+  <w:abstractNum w:abstractNumId="2" w15:restartNumberingAfterBreak="0">
+    <w:nsid w:val="2D2070A5"/>
+    <w:multiLevelType w:val="hybridMultilevel"/>
+    <w:tmpl w:val="9112EBB0"/>
+    <w:lvl w:ilvl="0" w:tplc="04090001">
+      <w:start w:val="1"/>
+      <w:numFmt w:val="bullet"/>
+      <w:lvlText w:val=""/>
+      <w:lvlJc w:val="left"/>
+      <w:pPr>
+        <w:ind w:left="1080" w:hanging="360"/>
+      </w:pPr>
+      <w:rPr>
+        <w:rFonts w:ascii="Symbol" w:hAnsi="Symbol" w:hint="default"/>
+      </w:rPr>
+    </w:lvl>
+    <w:lvl w:ilvl="1" w:tplc="04090003" w:tentative="1">
+      <w:start w:val="1"/>
+      <w:numFmt w:val="bullet"/>
+      <w:lvlText w:val="o"/>
+      <w:lvlJc w:val="left"/>
+      <w:pPr>
+        <w:ind w:left="1800" w:hanging="360"/>
+      </w:pPr>
+      <w:rPr>
+        <w:rFonts w:ascii="Courier New" w:hAnsi="Courier New" w:cs="Courier New" w:hint="default"/>
+      </w:rPr>
+    </w:lvl>
+    <w:lvl w:ilvl="2" w:tplc="04090005" w:tentative="1">
+      <w:start w:val="1"/>
+      <w:numFmt w:val="bullet"/>
+      <w:lvlText w:val=""/>
+      <w:lvlJc w:val="left"/>
+      <w:pPr>
+        <w:ind w:left="2520" w:hanging="360"/>
+      </w:pPr>
+      <w:rPr>
+        <w:rFonts w:ascii="Wingdings" w:hAnsi="Wingdings" w:hint="default"/>
+      </w:rPr>
+    </w:lvl>
+    <w:lvl w:ilvl="3" w:tplc="04090001" w:tentative="1">
+      <w:start w:val="1"/>
+      <w:numFmt w:val="bullet"/>
+      <w:lvlText w:val=""/>
+      <w:lvlJc w:val="left"/>
+      <w:pPr>
+        <w:ind w:left="3240" w:hanging="360"/>
+      </w:pPr>
+      <w:rPr>
+        <w:rFonts w:ascii="Symbol" w:hAnsi="Symbol" w:hint="default"/>
+      </w:rPr>
+    </w:lvl>
+    <w:lvl w:ilvl="4" w:tplc="04090003" w:tentative="1">
+      <w:start w:val="1"/>
+      <w:numFmt w:val="bullet"/>
+      <w:lvlText w:val="o"/>
+      <w:lvlJc w:val="left"/>
+      <w:pPr>
+        <w:ind w:left="3960" w:hanging="360"/>
+      </w:pPr>
+      <w:rPr>
+        <w:rFonts w:ascii="Courier New" w:hAnsi="Courier New" w:cs="Courier New" w:hint="default"/>
+      </w:rPr>
+    </w:lvl>
+    <w:lvl w:ilvl="5" w:tplc="04090005" w:tentative="1">
+      <w:start w:val="1"/>
+      <w:numFmt w:val="bullet"/>
+      <w:lvlText w:val=""/>
+      <w:lvlJc w:val="left"/>
+      <w:pPr>
+        <w:ind w:left="4680" w:hanging="360"/>
+      </w:pPr>
+      <w:rPr>
+        <w:rFonts w:ascii="Wingdings" w:hAnsi="Wingdings" w:hint="default"/>
+      </w:rPr>
+    </w:lvl>
+    <w:lvl w:ilvl="6" w:tplc="04090001" w:tentative="1">
+      <w:start w:val="1"/>
+      <w:numFmt w:val="bullet"/>
+      <w:lvlText w:val=""/>
+      <w:lvlJc w:val="left"/>
+      <w:pPr>
+        <w:ind w:left="5400" w:hanging="360"/>
+      </w:pPr>
+      <w:rPr>
+        <w:rFonts w:ascii="Symbol" w:hAnsi="Symbol" w:hint="default"/>
+      </w:rPr>
+    </w:lvl>
+    <w:lvl w:ilvl="7" w:tplc="04090003" w:tentative="1">
+      <w:start w:val="1"/>
+      <w:numFmt w:val="bullet"/>
+      <w:lvlText w:val="o"/>
+      <w:lvlJc w:val="left"/>
+      <w:pPr>
+        <w:ind w:left="6120" w:hanging="360"/>
+      </w:pPr>
+      <w:rPr>
+        <w:rFonts w:ascii="Courier New" w:hAnsi="Courier New" w:cs="Courier New" w:hint="default"/>
+      </w:rPr>
+    </w:lvl>
+    <w:lvl w:ilvl="8" w:tplc="04090005" w:tentative="1">
+      <w:start w:val="1"/>
+      <w:numFmt w:val="bullet"/>
+      <w:lvlText w:val=""/>
+      <w:lvlJc w:val="left"/>
+      <w:pPr>
+        <w:ind w:left="6840" w:hanging="360"/>
+      </w:pPr>
+      <w:rPr>
+        <w:rFonts w:ascii="Wingdings" w:hAnsi="Wingdings" w:hint="default"/>
+      </w:rPr>
+    </w:lvl>
+  </w:abstractNum>
   <w:num w:numId="1">
     <w:abstractNumId w:val="0"/>
+  </w:num>
+  <w:num w:numId="2">
+    <w:abstractNumId w:val="1"/>
+  </w:num>
+  <w:num w:numId="3">
+    <w:abstractNumId w:val="2"/>
   </w:num>
 </w:numbering>
 </file>
@@ -2082,4 +3058,16 @@
     </a:ext>
   </a:extLst>
 </a:theme>
+</file>
+
+<file path=customXml/item1.xml><?xml version="1.0" encoding="utf-8"?>
+<b:Sources xmlns:b="http://schemas.openxmlformats.org/officeDocument/2006/bibliography" xmlns="http://schemas.openxmlformats.org/officeDocument/2006/bibliography" SelectedStyle="\APASixthEditionOfficeOnline.xsl" StyleName="APA" Version="6"/>
+</file>
+
+<file path=customXml/itemProps1.xml><?xml version="1.0" encoding="utf-8"?>
+<ds:datastoreItem xmlns:ds="http://schemas.openxmlformats.org/officeDocument/2006/customXml" ds:itemID="{8A27FF23-DDAC-4674-AA62-CBF34282CF96}">
+  <ds:schemaRefs>
+    <ds:schemaRef ds:uri="http://schemas.openxmlformats.org/officeDocument/2006/bibliography"/>
+  </ds:schemaRefs>
+</ds:datastoreItem>
 </file>
</xml_diff>

<commit_message>
Added description in README; minor changes in writeup; deleted Notes.md
</commit_message>
<xml_diff>
--- a/documentation/EvolvingAHexPlayingAgent.docx
+++ b/documentation/EvolvingAHexPlayingAgent.docx
@@ -94,6 +94,13 @@
                     <a:prstGeom prst="rect">
                       <a:avLst/>
                     </a:prstGeom>
+                    <a:noFill/>
+                    <a:ln w="9525">
+                      <a:noFill/>
+                      <a:miter lim="800000"/>
+                      <a:headEnd/>
+                      <a:tailEnd/>
+                    </a:ln>
                   </pic:spPr>
                 </pic:pic>
               </a:graphicData>
@@ -127,7 +134,15 @@
       </w:r>
       <w:r>
         <w:rPr/>
-        <w:t>hexagon shaped tiles. Each player has a store of tiles, colored differently than their opponents'. Players alternate placing tiles on the hexagons of the board, capturing one hexagon per move. The goal of the game is for a player to connect opposing sides of the board. The sides of the board each player aims to connect is determined before the game starts. See Figure 1 below for an example of a completed game. John Nash offered an existence proof in 1949 of a first-player advantage, but no general winning strategy for the game is known to exist (Gardner).</w:t>
+        <w:t xml:space="preserve">hexagon shaped tiles. Each player has a store of tiles, colored differently than their opponents'. Players alternate placing tiles on the hexagons of the board, capturing one hexagon per move. The goal of the game is for a player to connect opposing sides of the board. The sides of the board each player aims to connect is determined before the game starts. See Figure 1 below for an example of a completed game. John Nash offered an existence proof in 1949 of a first-player advantage, but no general winning strategy for the game is known to exist (Gardner </w:t>
+      </w:r>
+      <w:r>
+        <w:rPr/>
+        <w:t>74-77</w:t>
+      </w:r>
+      <w:r>
+        <w:rPr/>
+        <w:t>).</w:t>
       </w:r>
     </w:p>
     <w:p>
@@ -203,7 +218,15 @@
       </w:pPr>
       <w:r>
         <w:rPr/>
-        <w:t>Research into Hex is often concerned with solving the game. Here, solving generally means finding perfect moves that give the player a guaranteed win. Levels of 'solved' vary from knowing only the best first move (weakly solved) to knowing the best move at all points in the game (strongly solved). As of 2011, humans have only been able to solve by hand some center moves weakly for boards sized 8x8 and 9x9 (Arneson, Hayward, and Henderson 2-3). In 2014, Pawlewicz and Hayward developed a Scalable Parallel Depth-First Proof Number Search and used it to solve all previously intractable 9x9 openings and one 10x10 opening. The hardest 9x9 opening took 111 days to solve (1).</w:t>
+        <w:t xml:space="preserve">Research into Hex is often concerned with solving the game. Here, solving generally means finding perfect moves that give the player a guaranteed win. Levels of 'solved' vary from knowing only the best first move (weakly solved) to knowing the best move at all points in the game (strongly solved). As of 2011, humans have only been able to solve by hand some center moves weakly for boards sized 8x8 and 9x9 (Arneson, Hayward, and Henderson 2-3). In 2014, Pawlewicz and Hayward developed a Scalable Parallel Depth-First Proof Number Search and used it to solve all previously intractable 9x9 openings and one 10x10 opening; </w:t>
+      </w:r>
+      <w:r>
+        <w:rPr/>
+        <w:t>t</w:t>
+      </w:r>
+      <w:r>
+        <w:rPr/>
+        <w:t>he hardest 9x9 opening took 111 days to solve (1).</w:t>
       </w:r>
     </w:p>
     <w:p>
@@ -246,15 +269,23 @@
       </w:pPr>
       <w:r>
         <w:rPr/>
-        <w:t xml:space="preserve">Our research is inspired by the work of David Fogel's Blondie 24, and similarly, we set out to evolve the weights of an ANN using a genetic algorithm. We create a population of 100 Hex players, arranged on a torus so that players at the top and bottom of the map are neighbors, as well as players on the left and right. Each position that a player occupies is a hexagon, so each player is neighbored by six other players. One iteration of evolution consists of 600 matches; each player plays one match as first player and one match as second player against each of its six neighbors. Our algorithm keeps track of the number of games won by each player; we use this statistic </w:t>
-      </w:r>
-      <w:r>
-        <w:rPr/>
-        <w:t>in</w:t>
-      </w:r>
-      <w:r>
-        <w:rPr/>
-        <w:t xml:space="preserve"> a fitness function during the breeding phase. In breeding, we move through each weight of each player and determine whether to keep the original weight or to replace it, and if we replace it, we use a weighted probability, determined by our fitness function, to choose between our neighbors and our currently looked-at player. After a weight is chosen, we shake the weight by applying a normal distribution with a mean set as the original weight. Finally, with some probability, we randomly swap pairs of weights within the ANN. </w:t>
+        <w:t xml:space="preserve">Our research is inspired by the work of David Fogel's Blondie 24, and similarly, we set out to evolve the weights of an ANN using a genetic algorithm. We create a population of 100 Hex players, arranged on a torus so that players at the top and bottom of the map are neighbors, as well as players on the left and right. Each position that a player occupies is a hexagon, so each player is neighbored by six other players. One iteration of evolution consists of 600 matches; each player plays one match as first player and one match as second player against each of its six neighbors. Our algorithm keeps track of the number of games won by each player; we use this statistic in a fitness function during the breeding phase. In breeding, we move through each weight of each player and determine whether to keep the original weight or to replace it, and if we replace it, we use a weighted probability, determined by our fitness function, to choose between our neighbors and our currently looked-at player. After a weight is chosen, we </w:t>
+      </w:r>
+      <w:r>
+        <w:rPr/>
+        <w:t>'</w:t>
+      </w:r>
+      <w:r>
+        <w:rPr/>
+        <w:t>shake</w:t>
+      </w:r>
+      <w:r>
+        <w:rPr/>
+        <w:t>'</w:t>
+      </w:r>
+      <w:r>
+        <w:rPr/>
+        <w:t xml:space="preserve"> the weight by applying a normal distribution with a mean set as the original weight. Finally, with some probability, we randomly swap pairs of weights within the ANN. </w:t>
       </w:r>
     </w:p>
     <w:p>
@@ -523,6 +554,13 @@
                     <a:prstGeom prst="rect">
                       <a:avLst/>
                     </a:prstGeom>
+                    <a:noFill/>
+                    <a:ln w="9525">
+                      <a:noFill/>
+                      <a:miter lim="800000"/>
+                      <a:headEnd/>
+                      <a:tailEnd/>
+                    </a:ln>
                   </pic:spPr>
                 </pic:pic>
               </a:graphicData>
@@ -568,6 +606,13 @@
                     <a:prstGeom prst="rect">
                       <a:avLst/>
                     </a:prstGeom>
+                    <a:noFill/>
+                    <a:ln w="9525">
+                      <a:noFill/>
+                      <a:miter lim="800000"/>
+                      <a:headEnd/>
+                      <a:tailEnd/>
+                    </a:ln>
                   </pic:spPr>
                 </pic:pic>
               </a:graphicData>
@@ -723,6 +768,13 @@
                     <a:prstGeom prst="rect">
                       <a:avLst/>
                     </a:prstGeom>
+                    <a:noFill/>
+                    <a:ln w="9525">
+                      <a:noFill/>
+                      <a:miter lim="800000"/>
+                      <a:headEnd/>
+                      <a:tailEnd/>
+                    </a:ln>
                   </pic:spPr>
                 </pic:pic>
               </a:graphicData>
@@ -962,7 +1014,15 @@
       </w:pPr>
       <w:r>
         <w:rPr/>
-        <w:t>Copying a weight within an ANN instead of swapping weights during the breeding phase: Swapping weights injects a lot of chaos into the breeding phase because newly created weights have no relation to fitness function performance. With a weight swap, two weights have new values, but copying weights only changes the value of one gene. Copying weights may reduce the chaos induced from mutation while maintaining the change desired.</w:t>
+        <w:t xml:space="preserve">Copying a weight within an ANN instead of swapping weights during the breeding phase: Swapping weights injects a lot of chaos into the breeding phase because newly created weights have no relation to fitness function performance. With a weight swap, two weights have new values, but copying weights only changes the value of one </w:t>
+      </w:r>
+      <w:r>
+        <w:rPr/>
+        <w:t>weight</w:t>
+      </w:r>
+      <w:r>
+        <w:rPr/>
+        <w:t>. Copying weights may reduce the chaos induced from mutation while maintaining the change desired.</w:t>
       </w:r>
     </w:p>
     <w:p>
@@ -976,7 +1036,15 @@
       </w:pPr>
       <w:r>
         <w:rPr/>
-        <w:t>Changing the method of reading in board-states: The way our code reads in the board-state determines what information agents are aware of in the decision making process. One idea is, instead of storing board-state values as negative one, zero, or one in a single vector, use two vectors to separate inputs from each player. This would allow a network to find different values for opponent-owned and self-owned tiles. Another idea is to include information about the layout of the pieces on the board, such as whether pieces are connected to sides of the board.</w:t>
+        <w:t xml:space="preserve">Changing the method of reading in board-states: The way our code reads in the board-state determines what information agents are aware of in the decision making process. One idea is, instead of storing board-state values as negative one, zero, or one in a single vector, use two vectors to separate </w:t>
+      </w:r>
+      <w:r>
+        <w:rPr/>
+        <w:t xml:space="preserve">the </w:t>
+      </w:r>
+      <w:r>
+        <w:rPr/>
+        <w:t>inputs from each player. This would allow a network to find different values for opponent-owned and self-owned tiles. Another idea is to include information about the layout of the pieces on the board, such as whether pieces are connected to sides of the board.</w:t>
       </w:r>
     </w:p>
     <w:p>
@@ -1168,7 +1236,17 @@
       </w:pPr>
       <w:r>
         <w:rPr/>
-        <w:t>Gardner, Martin. "The game of Hex." Hexaflexagons and Other Mathematical Diversions: The First Scientific American Book of Puzzles and Games (1959): 73-83.</w:t>
+        <w:t xml:space="preserve">Gardner, Martin. "The game of Hex." </w:t>
+      </w:r>
+      <w:bookmarkStart w:id="1" w:name="__DdeLink__72_561645749"/>
+      <w:r>
+        <w:rPr/>
+        <w:t>Hexaflexagons and Other Mathematical Diversions</w:t>
+      </w:r>
+      <w:bookmarkEnd w:id="1"/>
+      <w:r>
+        <w:rPr/>
+        <w:t>: The First Scientific American Book of Puzzles and Games (1959): 73-83.</w:t>
       </w:r>
     </w:p>
     <w:sectPr>
@@ -1209,7 +1287,6 @@
       </w:pPr>
       <w:rPr>
         <w:rFonts w:ascii="Courier New" w:hAnsi="Courier New" w:cs="Courier New" w:hint="default"/>
-        <w:rFonts w:cs="Courier New"/>
       </w:rPr>
     </w:lvl>
     <w:lvl w:ilvl="2">
@@ -1246,7 +1323,6 @@
       </w:pPr>
       <w:rPr>
         <w:rFonts w:ascii="Courier New" w:hAnsi="Courier New" w:cs="Courier New" w:hint="default"/>
-        <w:rFonts w:cs="Courier New"/>
       </w:rPr>
     </w:lvl>
     <w:lvl w:ilvl="5">
@@ -1283,7 +1359,6 @@
       </w:pPr>
       <w:rPr>
         <w:rFonts w:ascii="Courier New" w:hAnsi="Courier New" w:cs="Courier New" w:hint="default"/>
-        <w:rFonts w:cs="Courier New"/>
       </w:rPr>
     </w:lvl>
     <w:lvl w:ilvl="8">
@@ -1322,7 +1397,6 @@
       </w:pPr>
       <w:rPr>
         <w:rFonts w:ascii="Courier New" w:hAnsi="Courier New" w:cs="Courier New" w:hint="default"/>
-        <w:rFonts w:cs="Courier New"/>
       </w:rPr>
     </w:lvl>
     <w:lvl w:ilvl="2">
@@ -1359,7 +1433,6 @@
       </w:pPr>
       <w:rPr>
         <w:rFonts w:ascii="Courier New" w:hAnsi="Courier New" w:cs="Courier New" w:hint="default"/>
-        <w:rFonts w:cs="Courier New"/>
       </w:rPr>
     </w:lvl>
     <w:lvl w:ilvl="5">
@@ -1396,7 +1469,6 @@
       </w:pPr>
       <w:rPr>
         <w:rFonts w:ascii="Courier New" w:hAnsi="Courier New" w:cs="Courier New" w:hint="default"/>
-        <w:rFonts w:cs="Courier New"/>
       </w:rPr>
     </w:lvl>
     <w:lvl w:ilvl="8">
@@ -1415,92 +1487,119 @@
   <w:abstractNum w:abstractNumId="3">
     <w:lvl w:ilvl="0">
       <w:start w:val="1"/>
-      <w:numFmt w:val="none"/>
+      <w:numFmt w:val="decimal"/>
       <w:suff w:val="nothing"/>
       <w:lvlText w:val=""/>
       <w:lvlJc w:val="left"/>
       <w:pPr>
-        <w:ind w:left="0" w:hanging="0"/>
+        <w:tabs>
+          <w:tab w:val="num" w:pos="432"/>
+        </w:tabs>
+        <w:ind w:left="432" w:hanging="432"/>
       </w:pPr>
     </w:lvl>
     <w:lvl w:ilvl="1">
       <w:start w:val="1"/>
-      <w:numFmt w:val="none"/>
+      <w:numFmt w:val="decimal"/>
       <w:suff w:val="nothing"/>
       <w:lvlText w:val=""/>
       <w:lvlJc w:val="left"/>
       <w:pPr>
-        <w:ind w:left="0" w:hanging="0"/>
+        <w:tabs>
+          <w:tab w:val="num" w:pos="576"/>
+        </w:tabs>
+        <w:ind w:left="576" w:hanging="576"/>
       </w:pPr>
     </w:lvl>
     <w:lvl w:ilvl="2">
       <w:start w:val="1"/>
-      <w:numFmt w:val="none"/>
+      <w:numFmt w:val="decimal"/>
       <w:suff w:val="nothing"/>
       <w:lvlText w:val=""/>
       <w:lvlJc w:val="left"/>
       <w:pPr>
-        <w:ind w:left="0" w:hanging="0"/>
+        <w:tabs>
+          <w:tab w:val="num" w:pos="720"/>
+        </w:tabs>
+        <w:ind w:left="720" w:hanging="720"/>
       </w:pPr>
     </w:lvl>
     <w:lvl w:ilvl="3">
       <w:start w:val="1"/>
-      <w:numFmt w:val="none"/>
+      <w:numFmt w:val="decimal"/>
       <w:suff w:val="nothing"/>
       <w:lvlText w:val=""/>
       <w:lvlJc w:val="left"/>
       <w:pPr>
-        <w:ind w:left="0" w:hanging="0"/>
+        <w:tabs>
+          <w:tab w:val="num" w:pos="864"/>
+        </w:tabs>
+        <w:ind w:left="864" w:hanging="864"/>
       </w:pPr>
     </w:lvl>
     <w:lvl w:ilvl="4">
       <w:start w:val="1"/>
-      <w:numFmt w:val="none"/>
+      <w:numFmt w:val="decimal"/>
       <w:suff w:val="nothing"/>
       <w:lvlText w:val=""/>
       <w:lvlJc w:val="left"/>
       <w:pPr>
-        <w:ind w:left="0" w:hanging="0"/>
+        <w:tabs>
+          <w:tab w:val="num" w:pos="1008"/>
+        </w:tabs>
+        <w:ind w:left="1008" w:hanging="1008"/>
       </w:pPr>
     </w:lvl>
     <w:lvl w:ilvl="5">
       <w:start w:val="1"/>
-      <w:numFmt w:val="none"/>
+      <w:numFmt w:val="decimal"/>
       <w:suff w:val="nothing"/>
       <w:lvlText w:val=""/>
       <w:lvlJc w:val="left"/>
       <w:pPr>
-        <w:ind w:left="0" w:hanging="0"/>
+        <w:tabs>
+          <w:tab w:val="num" w:pos="1152"/>
+        </w:tabs>
+        <w:ind w:left="1152" w:hanging="1152"/>
       </w:pPr>
     </w:lvl>
     <w:lvl w:ilvl="6">
       <w:start w:val="1"/>
-      <w:numFmt w:val="none"/>
+      <w:numFmt w:val="decimal"/>
       <w:suff w:val="nothing"/>
       <w:lvlText w:val=""/>
       <w:lvlJc w:val="left"/>
       <w:pPr>
-        <w:ind w:left="0" w:hanging="0"/>
+        <w:tabs>
+          <w:tab w:val="num" w:pos="1296"/>
+        </w:tabs>
+        <w:ind w:left="1296" w:hanging="1296"/>
       </w:pPr>
     </w:lvl>
     <w:lvl w:ilvl="7">
       <w:start w:val="1"/>
-      <w:numFmt w:val="none"/>
+      <w:numFmt w:val="decimal"/>
       <w:suff w:val="nothing"/>
       <w:lvlText w:val=""/>
       <w:lvlJc w:val="left"/>
       <w:pPr>
-        <w:ind w:left="0" w:hanging="0"/>
+        <w:tabs>
+          <w:tab w:val="num" w:pos="1440"/>
+        </w:tabs>
+        <w:ind w:left="1440" w:hanging="1440"/>
       </w:pPr>
     </w:lvl>
     <w:lvl w:ilvl="8">
       <w:start w:val="1"/>
-      <w:numFmt w:val="none"/>
+      <w:numFmt w:val="decimal"/>
       <w:suff w:val="nothing"/>
       <w:lvlText w:val=""/>
       <w:lvlJc w:val="left"/>
       <w:pPr>
-        <w:ind w:left="0" w:hanging="0"/>
+        <w:tabs>
+          <w:tab w:val="num" w:pos="1584"/>
+        </w:tabs>
+        <w:ind w:left="1584" w:hanging="1584"/>
       </w:pPr>
     </w:lvl>
   </w:abstractNum>
@@ -1913,13 +2012,14 @@
     <w:rsid w:val="000d1b62"/>
     <w:pPr>
       <w:widowControl/>
+      <w:suppressAutoHyphens w:val="true"/>
       <w:bidi w:val="0"/>
       <w:spacing w:lineRule="auto" w:line="480" w:before="0" w:after="0"/>
       <w:jc w:val="left"/>
     </w:pPr>
     <w:rPr>
       <w:rFonts w:ascii="Times New Roman" w:hAnsi="Times New Roman" w:eastAsia="Calibri" w:cs="" w:cstheme="minorBidi" w:eastAsiaTheme="minorHAnsi"/>
-      <w:color w:val="auto"/>
+      <w:color w:val="00000A"/>
       <w:sz w:val="24"/>
       <w:szCs w:val="22"/>
       <w:lang w:val="en-US" w:eastAsia="en-US" w:bidi="ar-SA"/>
@@ -2065,6 +2165,27 @@
     <w:qFormat/>
     <w:rPr>
       <w:rFonts w:cs="Courier New"/>
+    </w:rPr>
+  </w:style>
+  <w:style w:type="character" w:styleId="ListLabel10">
+    <w:name w:val="ListLabel 10"/>
+    <w:qFormat/>
+    <w:rPr>
+      <w:rFonts w:cs="Symbol"/>
+    </w:rPr>
+  </w:style>
+  <w:style w:type="character" w:styleId="ListLabel11">
+    <w:name w:val="ListLabel 11"/>
+    <w:qFormat/>
+    <w:rPr>
+      <w:rFonts w:cs="Courier New"/>
+    </w:rPr>
+  </w:style>
+  <w:style w:type="character" w:styleId="ListLabel12">
+    <w:name w:val="ListLabel 12"/>
+    <w:qFormat/>
+    <w:rPr>
+      <w:rFonts w:cs="Wingdings"/>
     </w:rPr>
   </w:style>
   <w:style w:type="paragraph" w:styleId="Heading">
@@ -2083,7 +2204,7 @@
     </w:rPr>
   </w:style>
   <w:style w:type="paragraph" w:styleId="TextBody">
-    <w:name w:val="Body Text"/>
+    <w:name w:val="Text Body"/>
     <w:basedOn w:val="Normal"/>
     <w:pPr>
       <w:spacing w:lineRule="auto" w:line="288" w:before="0" w:after="140"/>

</xml_diff>